<commit_message>
Nathan had some really good comments on my abstract. Updated it to donwplay the background and tech approach and focus more on test problems and what is being analyzed.
</commit_message>
<xml_diff>
--- a/NURETH-16-Abstract-cad.docx
+++ b/NURETH-16-Abstract-cad.docx
@@ -322,173 +322,7 @@
         <w:contextualSpacing/>
         <w:jc w:val="both"/>
         <w:rPr>
-          <w:szCs w:val="24"/>
-          <w:lang w:eastAsia="zh-CN"/>
-        </w:rPr>
-      </w:pPr>
-      <w:r>
-        <w:rPr>
           <w:color w:val="000000"/>
-          <w:szCs w:val="24"/>
-          <w:lang w:eastAsia="zh-CN"/>
-        </w:rPr>
-        <w:t>Nuclear</w:t>
-      </w:r>
-      <w:r>
-        <w:rPr>
-          <w:color w:val="000000"/>
-          <w:szCs w:val="24"/>
-          <w:lang w:eastAsia="zh-CN"/>
-        </w:rPr>
-        <w:t xml:space="preserve"> </w:t>
-      </w:r>
-      <w:r>
-        <w:rPr>
-          <w:color w:val="000000"/>
-          <w:szCs w:val="24"/>
-          <w:lang w:eastAsia="zh-CN"/>
-        </w:rPr>
-        <w:t xml:space="preserve">engineering codes are </w:t>
-      </w:r>
-      <w:r>
-        <w:rPr>
-          <w:color w:val="000000"/>
-          <w:szCs w:val="24"/>
-          <w:lang w:eastAsia="zh-CN"/>
-        </w:rPr>
-        <w:t xml:space="preserve">being used to address </w:t>
-      </w:r>
-      <w:r>
-        <w:rPr>
-          <w:color w:val="000000"/>
-          <w:szCs w:val="24"/>
-          <w:lang w:eastAsia="zh-CN"/>
-        </w:rPr>
-        <w:t xml:space="preserve">more challenging problems through the use of modern tools, enhanced fidelity, and uncertainty quantification. A key player in this effort is the </w:t>
-      </w:r>
-      <w:r>
-        <w:rPr>
-          <w:color w:val="000000"/>
-          <w:szCs w:val="24"/>
-          <w:lang w:eastAsia="zh-CN"/>
-        </w:rPr>
-        <w:t xml:space="preserve">Consortium for Advanced Simulation </w:t>
-      </w:r>
-      <w:r>
-        <w:rPr>
-          <w:color w:val="000000"/>
-          <w:szCs w:val="24"/>
-          <w:lang w:eastAsia="zh-CN"/>
-        </w:rPr>
-        <w:t>of Light Water Reactors (CASL) and</w:t>
-      </w:r>
-      <w:r>
-        <w:rPr>
-          <w:color w:val="000000"/>
-          <w:szCs w:val="24"/>
-          <w:lang w:eastAsia="zh-CN"/>
-        </w:rPr>
-        <w:t xml:space="preserve"> its development of</w:t>
-      </w:r>
-      <w:r>
-        <w:rPr>
-          <w:color w:val="000000"/>
-          <w:szCs w:val="24"/>
-          <w:lang w:eastAsia="zh-CN"/>
-        </w:rPr>
-        <w:t xml:space="preserve"> the </w:t>
-      </w:r>
-      <w:r>
-        <w:rPr>
-          <w:color w:val="000000"/>
-          <w:szCs w:val="24"/>
-          <w:lang w:eastAsia="zh-CN"/>
-        </w:rPr>
-        <w:t>Virtual Environment for Reactor Applications (VERA)</w:t>
-      </w:r>
-      <w:r>
-        <w:rPr>
-          <w:color w:val="000000"/>
-          <w:szCs w:val="24"/>
-          <w:lang w:eastAsia="zh-CN"/>
-        </w:rPr>
-        <w:t>.</w:t>
-      </w:r>
-      <w:r>
-        <w:rPr>
-          <w:color w:val="000000"/>
-          <w:szCs w:val="24"/>
-          <w:lang w:eastAsia="zh-CN"/>
-        </w:rPr>
-        <w:t xml:space="preserve"> </w:t>
-      </w:r>
-      <w:r>
-        <w:rPr>
-          <w:color w:val="000000"/>
-          <w:szCs w:val="24"/>
-          <w:lang w:eastAsia="zh-CN"/>
-        </w:rPr>
-        <w:t>The sub</w:t>
-      </w:r>
-      <w:r>
-        <w:rPr>
-          <w:color w:val="000000"/>
-          <w:szCs w:val="24"/>
-          <w:lang w:eastAsia="zh-CN"/>
-        </w:rPr>
-        <w:t>-</w:t>
-      </w:r>
-      <w:r>
-        <w:rPr>
-          <w:color w:val="000000"/>
-          <w:szCs w:val="24"/>
-          <w:lang w:eastAsia="zh-CN"/>
-        </w:rPr>
-        <w:t>channel analysis code COBRA-TF</w:t>
-      </w:r>
-      <w:r>
-        <w:rPr>
-          <w:color w:val="000000"/>
-          <w:szCs w:val="24"/>
-          <w:lang w:eastAsia="zh-CN"/>
-        </w:rPr>
-        <w:t xml:space="preserve"> </w:t>
-      </w:r>
-      <w:r>
-        <w:rPr>
-          <w:color w:val="000000"/>
-          <w:szCs w:val="24"/>
-          <w:lang w:eastAsia="zh-CN"/>
-        </w:rPr>
-        <w:t>(</w:t>
-      </w:r>
-      <w:r>
-        <w:rPr>
-          <w:szCs w:val="24"/>
-          <w:lang w:eastAsia="zh-CN"/>
-        </w:rPr>
-        <w:t xml:space="preserve">Coolant-Boiling in Rod Arrays - Three Fluids) that is used in VERA is partially developed at the Pennsylvania State University by the </w:t>
-      </w:r>
-      <w:r>
-        <w:rPr>
-          <w:szCs w:val="24"/>
-          <w:lang w:eastAsia="zh-CN"/>
-        </w:rPr>
-        <w:t>Reactor Dynamics and Fuel Management Research Group</w:t>
-      </w:r>
-      <w:r>
-        <w:rPr>
-          <w:szCs w:val="24"/>
-          <w:lang w:eastAsia="zh-CN"/>
-        </w:rPr>
-        <w:t xml:space="preserve"> (RDFMG). </w:t>
-      </w:r>
-    </w:p>
-    <w:p>
-      <w:pPr>
-        <w:contextualSpacing/>
-        <w:jc w:val="both"/>
-        <w:rPr>
           <w:szCs w:val="24"/>
           <w:lang w:eastAsia="zh-CN"/>
         </w:rPr>
@@ -505,41 +339,119 @@
       </w:pPr>
       <w:r>
         <w:rPr>
-          <w:szCs w:val="24"/>
-          <w:lang w:eastAsia="zh-CN"/>
-        </w:rPr>
-        <w:t xml:space="preserve">In an effort to meet the objectives of CASL, a version of COBRTA-TF has been developed that </w:t>
-      </w:r>
-      <w:r>
-        <w:rPr>
-          <w:szCs w:val="24"/>
-          <w:lang w:eastAsia="zh-CN"/>
-        </w:rPr>
-        <w:t>solves</w:t>
-      </w:r>
-      <w:r>
-        <w:rPr>
-          <w:szCs w:val="24"/>
-          <w:lang w:eastAsia="zh-CN"/>
-        </w:rPr>
-        <w:t xml:space="preserve"> the residual formulation of the 1D </w:t>
-      </w:r>
-      <w:r>
-        <w:rPr>
-          <w:szCs w:val="24"/>
-          <w:lang w:eastAsia="zh-CN"/>
-        </w:rPr>
-        <w:t>single-phase</w:t>
-      </w:r>
-      <w:r>
-        <w:rPr>
-          <w:szCs w:val="24"/>
-          <w:lang w:eastAsia="zh-CN"/>
-        </w:rPr>
-        <w:t xml:space="preserve"> conservation equations</w:t>
-      </w:r>
-      <w:r>
-        <w:rPr>
+          <w:color w:val="000000"/>
+          <w:szCs w:val="24"/>
+          <w:lang w:eastAsia="zh-CN"/>
+        </w:rPr>
+        <w:t>Nuclear engineering codes are being</w:t>
+      </w:r>
+      <w:r>
+        <w:rPr>
+          <w:color w:val="000000"/>
+          <w:szCs w:val="24"/>
+          <w:lang w:eastAsia="zh-CN"/>
+        </w:rPr>
+        <w:t xml:space="preserve"> </w:t>
+      </w:r>
+      <w:r>
+        <w:rPr>
+          <w:color w:val="000000"/>
+          <w:szCs w:val="24"/>
+          <w:lang w:eastAsia="zh-CN"/>
+        </w:rPr>
+        <w:t xml:space="preserve">used to simulate more challenging problems and at higher fidelities than they were initially developed for. In order to expand the capabilities of these codes, state of the art numerical methods and computer science need to be implemented. </w:t>
+      </w:r>
+      <w:r>
+        <w:rPr>
+          <w:color w:val="000000"/>
+          <w:szCs w:val="24"/>
+          <w:lang w:eastAsia="zh-CN"/>
+        </w:rPr>
+        <w:t>One of the</w:t>
+      </w:r>
+      <w:r>
+        <w:rPr>
+          <w:color w:val="000000"/>
+          <w:szCs w:val="24"/>
+          <w:lang w:eastAsia="zh-CN"/>
+        </w:rPr>
+        <w:t xml:space="preserve"> key player</w:t>
+      </w:r>
+      <w:r>
+        <w:rPr>
+          <w:color w:val="000000"/>
+          <w:szCs w:val="24"/>
+          <w:lang w:eastAsia="zh-CN"/>
+        </w:rPr>
+        <w:t>s</w:t>
+      </w:r>
+      <w:r>
+        <w:rPr>
+          <w:color w:val="000000"/>
+          <w:szCs w:val="24"/>
+          <w:lang w:eastAsia="zh-CN"/>
+        </w:rPr>
+        <w:t xml:space="preserve"> in this effort is the </w:t>
+      </w:r>
+      <w:r>
+        <w:rPr>
+          <w:color w:val="000000"/>
+          <w:szCs w:val="24"/>
+          <w:lang w:eastAsia="zh-CN"/>
+        </w:rPr>
+        <w:t xml:space="preserve">Consortium for Advanced Simulation </w:t>
+      </w:r>
+      <w:r>
+        <w:rPr>
+          <w:color w:val="000000"/>
+          <w:szCs w:val="24"/>
+          <w:lang w:eastAsia="zh-CN"/>
+        </w:rPr>
+        <w:t>of Light Water Reactors (CASL) and</w:t>
+      </w:r>
+      <w:r>
+        <w:rPr>
+          <w:color w:val="000000"/>
+          <w:szCs w:val="24"/>
+          <w:lang w:eastAsia="zh-CN"/>
+        </w:rPr>
+        <w:t xml:space="preserve"> </w:t>
+      </w:r>
+      <w:r>
+        <w:rPr>
+          <w:color w:val="000000"/>
+          <w:szCs w:val="24"/>
+          <w:lang w:eastAsia="zh-CN"/>
+        </w:rPr>
+        <w:t>through</w:t>
+      </w:r>
+      <w:r>
+        <w:rPr>
+          <w:color w:val="000000"/>
+          <w:szCs w:val="24"/>
+          <w:lang w:eastAsia="zh-CN"/>
+        </w:rPr>
+        <w:t xml:space="preserve"> development of</w:t>
+      </w:r>
+      <w:r>
+        <w:rPr>
+          <w:color w:val="000000"/>
+          <w:szCs w:val="24"/>
+          <w:lang w:eastAsia="zh-CN"/>
+        </w:rPr>
+        <w:t xml:space="preserve"> the </w:t>
+      </w:r>
+      <w:r>
+        <w:rPr>
+          <w:color w:val="000000"/>
+          <w:szCs w:val="24"/>
+          <w:lang w:eastAsia="zh-CN"/>
+        </w:rPr>
+        <w:t>Virtual Environment for Reactor Applications (VERA)</w:t>
+      </w:r>
+      <w:r>
+        <w:rPr>
+          <w:color w:val="000000"/>
           <w:szCs w:val="24"/>
           <w:lang w:eastAsia="zh-CN"/>
         </w:rPr>
@@ -547,6 +459,7 @@
       </w:r>
       <w:r>
         <w:rPr>
+          <w:color w:val="000000"/>
           <w:szCs w:val="24"/>
           <w:lang w:eastAsia="zh-CN"/>
         </w:rPr>
@@ -554,69 +467,39 @@
       </w:r>
       <w:r>
         <w:rPr>
-          <w:szCs w:val="24"/>
-          <w:lang w:eastAsia="zh-CN"/>
-        </w:rPr>
-        <w:t xml:space="preserve">The </w:t>
-      </w:r>
-      <w:r>
-        <w:rPr>
-          <w:szCs w:val="24"/>
-          <w:lang w:eastAsia="zh-CN"/>
-        </w:rPr>
-        <w:t xml:space="preserve">formulation of the base equations as residuals allows the code to be run semi-implicitly or </w:t>
-      </w:r>
-      <w:r>
-        <w:rPr>
-          <w:szCs w:val="24"/>
-          <w:lang w:eastAsia="zh-CN"/>
-        </w:rPr>
-        <w:t>fully implicitly while clearly</w:t>
-      </w:r>
-      <w:r>
-        <w:rPr>
-          <w:szCs w:val="24"/>
-          <w:lang w:eastAsia="zh-CN"/>
-        </w:rPr>
-        <w:t xml:space="preserve"> defining the original </w:t>
-      </w:r>
-      <w:r>
-        <w:rPr>
-          <w:szCs w:val="24"/>
-          <w:lang w:eastAsia="zh-CN"/>
-        </w:rPr>
-        <w:t xml:space="preserve">conservation </w:t>
-      </w:r>
-      <w:r>
-        <w:rPr>
-          <w:szCs w:val="24"/>
-          <w:lang w:eastAsia="zh-CN"/>
-        </w:rPr>
-        <w:t>equations</w:t>
-      </w:r>
-      <w:r>
-        <w:rPr>
-          <w:szCs w:val="24"/>
-          <w:lang w:eastAsia="zh-CN"/>
-        </w:rPr>
-        <w:t xml:space="preserve">. </w:t>
-      </w:r>
-      <w:r>
-        <w:rPr>
-          <w:szCs w:val="24"/>
-          <w:lang w:eastAsia="zh-CN"/>
-        </w:rPr>
-        <w:t xml:space="preserve">This paper </w:t>
-      </w:r>
-      <w:r>
-        <w:rPr>
-          <w:szCs w:val="24"/>
-          <w:lang w:eastAsia="zh-CN"/>
-        </w:rPr>
-        <w:t>outlines</w:t>
-      </w:r>
-      <w:r>
-        <w:rPr>
+          <w:color w:val="000000"/>
+          <w:szCs w:val="24"/>
+          <w:lang w:eastAsia="zh-CN"/>
+        </w:rPr>
+        <w:t>The sub</w:t>
+      </w:r>
+      <w:r>
+        <w:rPr>
+          <w:color w:val="000000"/>
+          <w:szCs w:val="24"/>
+          <w:lang w:eastAsia="zh-CN"/>
+        </w:rPr>
+        <w:t>-</w:t>
+      </w:r>
+      <w:r>
+        <w:rPr>
+          <w:color w:val="000000"/>
+          <w:szCs w:val="24"/>
+          <w:lang w:eastAsia="zh-CN"/>
+        </w:rPr>
+        <w:t>channel</w:t>
+      </w:r>
+      <w:r>
+        <w:rPr>
+          <w:color w:val="000000"/>
+          <w:szCs w:val="24"/>
+          <w:lang w:eastAsia="zh-CN"/>
+        </w:rPr>
+        <w:t xml:space="preserve"> thermal</w:t>
+      </w:r>
+      <w:r>
+        <w:rPr>
+          <w:color w:val="000000"/>
           <w:szCs w:val="24"/>
           <w:lang w:eastAsia="zh-CN"/>
         </w:rPr>
@@ -624,20 +507,15 @@
       </w:r>
       <w:r>
         <w:rPr>
-          <w:szCs w:val="24"/>
-          <w:lang w:eastAsia="zh-CN"/>
-        </w:rPr>
-        <w:t xml:space="preserve">work to </w:t>
-      </w:r>
-      <w:r>
-        <w:rPr>
-          <w:szCs w:val="24"/>
-          <w:lang w:eastAsia="zh-CN"/>
-        </w:rPr>
-        <w:t>integrate</w:t>
-      </w:r>
-      <w:r>
-        <w:rPr>
+          <w:color w:val="000000"/>
+          <w:szCs w:val="24"/>
+          <w:lang w:eastAsia="zh-CN"/>
+        </w:rPr>
+        <w:t>hydraulic</w:t>
+      </w:r>
+      <w:r>
+        <w:rPr>
+          <w:color w:val="000000"/>
           <w:szCs w:val="24"/>
           <w:lang w:eastAsia="zh-CN"/>
         </w:rPr>
@@ -645,34 +523,85 @@
       </w:r>
       <w:r>
         <w:rPr>
-          <w:szCs w:val="24"/>
-          <w:lang w:eastAsia="zh-CN"/>
-        </w:rPr>
-        <w:t>1D solid conduction equation</w:t>
-      </w:r>
-      <w:r>
-        <w:rPr>
-          <w:szCs w:val="24"/>
-          <w:lang w:eastAsia="zh-CN"/>
-        </w:rPr>
-        <w:t>s</w:t>
-      </w:r>
-      <w:r>
-        <w:rPr>
-          <w:szCs w:val="24"/>
-          <w:lang w:eastAsia="zh-CN"/>
-        </w:rPr>
-        <w:t xml:space="preserve"> into the residual formulation. Some test problems were run that compare the original and residual versions of COBRA-TF, as well as demonstrate implicit coupling of the solid liquid equations.</w:t>
-      </w:r>
-      <w:bookmarkStart w:id="0" w:name="_GoBack"/>
-      <w:bookmarkEnd w:id="0"/>
+          <w:color w:val="000000"/>
+          <w:szCs w:val="24"/>
+          <w:lang w:eastAsia="zh-CN"/>
+        </w:rPr>
+        <w:t>code</w:t>
+      </w:r>
+      <w:r>
+        <w:rPr>
+          <w:color w:val="000000"/>
+          <w:szCs w:val="24"/>
+          <w:lang w:eastAsia="zh-CN"/>
+        </w:rPr>
+        <w:t xml:space="preserve"> used in VERA,</w:t>
+      </w:r>
+      <w:r>
+        <w:rPr>
+          <w:color w:val="000000"/>
+          <w:szCs w:val="24"/>
+          <w:lang w:eastAsia="zh-CN"/>
+        </w:rPr>
+        <w:t xml:space="preserve"> COBRA-TF</w:t>
+      </w:r>
+      <w:r>
+        <w:rPr>
+          <w:color w:val="000000"/>
+          <w:szCs w:val="24"/>
+          <w:lang w:eastAsia="zh-CN"/>
+        </w:rPr>
+        <w:t xml:space="preserve"> </w:t>
+      </w:r>
+      <w:r>
+        <w:rPr>
+          <w:color w:val="000000"/>
+          <w:szCs w:val="24"/>
+          <w:lang w:eastAsia="zh-CN"/>
+        </w:rPr>
+        <w:t>(</w:t>
+      </w:r>
+      <w:r>
+        <w:rPr>
+          <w:szCs w:val="24"/>
+          <w:lang w:eastAsia="zh-CN"/>
+        </w:rPr>
+        <w:t>Coolant-Boiling in Rod Arrays - Three Fluids)</w:t>
+      </w:r>
+      <w:r>
+        <w:rPr>
+          <w:szCs w:val="24"/>
+          <w:lang w:eastAsia="zh-CN"/>
+        </w:rPr>
+        <w:t>,</w:t>
+      </w:r>
+      <w:r>
+        <w:rPr>
+          <w:szCs w:val="24"/>
+          <w:lang w:eastAsia="zh-CN"/>
+        </w:rPr>
+        <w:t xml:space="preserve"> is partially developed at the Pennsylvania State University by the </w:t>
+      </w:r>
+      <w:r>
+        <w:rPr>
+          <w:szCs w:val="24"/>
+          <w:lang w:eastAsia="zh-CN"/>
+        </w:rPr>
+        <w:t>Reactor Dynamics and Fuel Management Research Group</w:t>
+      </w:r>
+      <w:r>
+        <w:rPr>
+          <w:szCs w:val="24"/>
+          <w:lang w:eastAsia="zh-CN"/>
+        </w:rPr>
+        <w:t xml:space="preserve"> (RDFMG). </w:t>
+      </w:r>
     </w:p>
     <w:p>
       <w:pPr>
         <w:contextualSpacing/>
         <w:jc w:val="both"/>
         <w:rPr>
-          <w:color w:val="000000"/>
           <w:szCs w:val="24"/>
           <w:lang w:eastAsia="zh-CN"/>
         </w:rPr>
@@ -682,6 +611,7 @@
       <w:pPr>
         <w:widowControl w:val="0"/>
         <w:overflowPunct/>
+        <w:jc w:val="both"/>
         <w:textAlignment w:val="auto"/>
         <w:rPr>
           <w:szCs w:val="24"/>
@@ -693,14 +623,21 @@
           <w:szCs w:val="24"/>
           <w:lang w:eastAsia="zh-CN"/>
         </w:rPr>
-        <w:t xml:space="preserve">Currently, </w:t>
-      </w:r>
-      <w:r>
-        <w:rPr>
-          <w:szCs w:val="24"/>
-          <w:lang w:eastAsia="zh-CN"/>
-        </w:rPr>
-        <w:t>COBRA-TF</w:t>
+        <w:t xml:space="preserve">Currently, COBRA-TF solves 8 conservation equations for liquid, entrained droplet, and vapor phases of water boiling within the rod structure of a LWR reactor core. The conservation equations analytically reduce into a pressure matrix and are solved using a semi-implicit method. The solid </w:t>
+      </w:r>
+      <w:r>
+        <w:rPr>
+          <w:szCs w:val="24"/>
+          <w:lang w:eastAsia="zh-CN"/>
+        </w:rPr>
+        <w:t xml:space="preserve">conduction </w:t>
+      </w:r>
+      <w:r>
+        <w:rPr>
+          <w:szCs w:val="24"/>
+          <w:lang w:eastAsia="zh-CN"/>
+        </w:rPr>
+        <w:t>equations are</w:t>
       </w:r>
       <w:r>
         <w:rPr>
@@ -714,77 +651,27 @@
           <w:szCs w:val="24"/>
           <w:lang w:eastAsia="zh-CN"/>
         </w:rPr>
-        <w:t xml:space="preserve">solves 8 conservation equations for liquid, entrained droplet, and vapor phases of water boiling within the rod structure of a LWR reactor core. </w:t>
-      </w:r>
-      <w:r>
-        <w:rPr>
-          <w:szCs w:val="24"/>
-          <w:lang w:eastAsia="zh-CN"/>
-        </w:rPr>
-        <w:t>T</w:t>
-      </w:r>
-      <w:r>
-        <w:rPr>
-          <w:szCs w:val="24"/>
-          <w:lang w:eastAsia="zh-CN"/>
-        </w:rPr>
-        <w:t>he conservation equations analytically</w:t>
-      </w:r>
-      <w:r>
-        <w:rPr>
-          <w:szCs w:val="24"/>
-          <w:lang w:eastAsia="zh-CN"/>
-        </w:rPr>
-        <w:t xml:space="preserve"> </w:t>
-      </w:r>
-      <w:r>
-        <w:rPr>
-          <w:szCs w:val="24"/>
-          <w:lang w:eastAsia="zh-CN"/>
-        </w:rPr>
-        <w:t xml:space="preserve">reduce into a pressure matrix and are solved using a semi-implicit method. </w:t>
-      </w:r>
-      <w:r>
-        <w:rPr>
-          <w:szCs w:val="24"/>
-          <w:lang w:eastAsia="zh-CN"/>
-        </w:rPr>
-        <w:t xml:space="preserve">The enthalpy and velocity are then back solved from the solution of the pressure matrix. </w:t>
-      </w:r>
-      <w:r>
-        <w:rPr>
-          <w:szCs w:val="24"/>
-          <w:lang w:eastAsia="zh-CN"/>
-        </w:rPr>
-        <w:t>The solid equations are then implicitly solved using</w:t>
-      </w:r>
-      <w:r>
-        <w:rPr>
-          <w:szCs w:val="24"/>
-          <w:lang w:eastAsia="zh-CN"/>
-        </w:rPr>
-        <w:t xml:space="preserve"> these values</w:t>
-      </w:r>
-      <w:r>
-        <w:rPr>
-          <w:szCs w:val="24"/>
-          <w:lang w:eastAsia="zh-CN"/>
-        </w:rPr>
-        <w:t xml:space="preserve">. </w:t>
-      </w:r>
-      <w:r>
-        <w:rPr>
-          <w:szCs w:val="24"/>
-          <w:lang w:eastAsia="zh-CN"/>
-        </w:rPr>
-        <w:t xml:space="preserve">Since the liquid solution is solved independent of the solid solution, the solid and liquid equations are explicitly coupled. </w:t>
+        <w:t xml:space="preserve">then implicitly solved </w:t>
+      </w:r>
+      <w:r>
+        <w:rPr>
+          <w:szCs w:val="24"/>
+          <w:lang w:eastAsia="zh-CN"/>
+        </w:rPr>
+        <w:t>to determine the temperature within the fuel</w:t>
+      </w:r>
+      <w:r>
+        <w:rPr>
+          <w:szCs w:val="24"/>
+          <w:lang w:eastAsia="zh-CN"/>
+        </w:rPr>
+        <w:t xml:space="preserve">. Since the liquid solution is solved independent of the solid solution, the solid and liquid equations are explicitly coupled. </w:t>
       </w:r>
     </w:p>
     <w:p>
       <w:pPr>
-        <w:widowControl w:val="0"/>
-        <w:overflowPunct/>
-        <w:textAlignment w:val="auto"/>
+        <w:contextualSpacing/>
+        <w:jc w:val="both"/>
         <w:rPr>
           <w:szCs w:val="24"/>
           <w:lang w:eastAsia="zh-CN"/>
@@ -793,9 +680,8 @@
     </w:p>
     <w:p>
       <w:pPr>
-        <w:widowControl w:val="0"/>
-        <w:overflowPunct/>
-        <w:textAlignment w:val="auto"/>
+        <w:contextualSpacing/>
+        <w:jc w:val="both"/>
         <w:rPr>
           <w:szCs w:val="24"/>
           <w:lang w:eastAsia="zh-CN"/>
@@ -806,7 +692,56 @@
           <w:szCs w:val="24"/>
           <w:lang w:eastAsia="zh-CN"/>
         </w:rPr>
-        <w:t>The residual formulation of COBRA-TF re-writes the</w:t>
+        <w:t xml:space="preserve">In an effort to </w:t>
+      </w:r>
+      <w:r>
+        <w:rPr>
+          <w:szCs w:val="24"/>
+          <w:lang w:eastAsia="zh-CN"/>
+        </w:rPr>
+        <w:t xml:space="preserve">help </w:t>
+      </w:r>
+      <w:r>
+        <w:rPr>
+          <w:szCs w:val="24"/>
+          <w:lang w:eastAsia="zh-CN"/>
+        </w:rPr>
+        <w:t xml:space="preserve">meet the objectives of CASL, a version of COBRTA-TF has been developed that </w:t>
+      </w:r>
+      <w:r>
+        <w:rPr>
+          <w:szCs w:val="24"/>
+          <w:lang w:eastAsia="zh-CN"/>
+        </w:rPr>
+        <w:t>solves</w:t>
+      </w:r>
+      <w:r>
+        <w:rPr>
+          <w:szCs w:val="24"/>
+          <w:lang w:eastAsia="zh-CN"/>
+        </w:rPr>
+        <w:t xml:space="preserve"> the residual formulation of the 1D </w:t>
+      </w:r>
+      <w:r>
+        <w:rPr>
+          <w:szCs w:val="24"/>
+          <w:lang w:eastAsia="zh-CN"/>
+        </w:rPr>
+        <w:t>single-phase</w:t>
+      </w:r>
+      <w:r>
+        <w:rPr>
+          <w:szCs w:val="24"/>
+          <w:lang w:eastAsia="zh-CN"/>
+        </w:rPr>
+        <w:t xml:space="preserve"> conservation equations</w:t>
+      </w:r>
+      <w:r>
+        <w:rPr>
+          <w:szCs w:val="24"/>
+          <w:lang w:eastAsia="zh-CN"/>
+        </w:rPr>
+        <w:t>.</w:t>
       </w:r>
       <w:r>
         <w:rPr>
@@ -820,27 +755,6 @@
           <w:szCs w:val="24"/>
           <w:lang w:eastAsia="zh-CN"/>
         </w:rPr>
-        <w:t>1D single phase</w:t>
-      </w:r>
-      <w:r>
-        <w:rPr>
-          <w:szCs w:val="24"/>
-          <w:lang w:eastAsia="zh-CN"/>
-        </w:rPr>
-        <w:t xml:space="preserve"> equations in residual form as independent functions. The residual variables that are to be solved for are pr</w:t>
-      </w:r>
-      <w:r>
-        <w:rPr>
-          <w:szCs w:val="24"/>
-          <w:lang w:eastAsia="zh-CN"/>
-        </w:rPr>
-        <w:t xml:space="preserve">essure, enthalpy, and velocity. </w:t>
-      </w:r>
-      <w:r>
-        <w:rPr>
-          <w:szCs w:val="24"/>
-          <w:lang w:eastAsia="zh-CN"/>
-        </w:rPr>
         <w:t xml:space="preserve">The </w:t>
       </w:r>
       <w:r>
@@ -848,63 +762,56 @@
           <w:szCs w:val="24"/>
           <w:lang w:eastAsia="zh-CN"/>
         </w:rPr>
-        <w:t>j</w:t>
-      </w:r>
-      <w:r>
-        <w:rPr>
-          <w:szCs w:val="24"/>
-          <w:lang w:eastAsia="zh-CN"/>
-        </w:rPr>
-        <w:t xml:space="preserve">acobian matrix is </w:t>
-      </w:r>
-      <w:r>
-        <w:rPr>
-          <w:szCs w:val="24"/>
-          <w:lang w:eastAsia="zh-CN"/>
-        </w:rPr>
-        <w:t xml:space="preserve">computed numerically using these functions, and is then </w:t>
-      </w:r>
-      <w:r>
-        <w:rPr>
-          <w:szCs w:val="24"/>
-          <w:lang w:eastAsia="zh-CN"/>
-        </w:rPr>
-        <w:t>handed over to PETSC</w:t>
-      </w:r>
-      <w:r>
-        <w:rPr>
-          <w:szCs w:val="24"/>
-          <w:lang w:eastAsia="zh-CN"/>
-        </w:rPr>
-        <w:t xml:space="preserve"> to be solved. </w:t>
-      </w:r>
-      <w:r>
-        <w:rPr>
-          <w:szCs w:val="24"/>
-          <w:lang w:eastAsia="zh-CN"/>
-        </w:rPr>
-        <w:t xml:space="preserve">The </w:t>
-      </w:r>
-      <w:r>
-        <w:rPr>
-          <w:szCs w:val="24"/>
-          <w:lang w:eastAsia="zh-CN"/>
-        </w:rPr>
-        <w:t xml:space="preserve">solid </w:t>
-      </w:r>
-      <w:r>
-        <w:rPr>
-          <w:szCs w:val="24"/>
-          <w:lang w:eastAsia="zh-CN"/>
-        </w:rPr>
-        <w:t>conduction equations</w:t>
-      </w:r>
-      <w:r>
-        <w:rPr>
-          <w:szCs w:val="24"/>
-          <w:lang w:eastAsia="zh-CN"/>
-        </w:rPr>
-        <w:t xml:space="preserve"> are represented as another</w:t>
+        <w:t xml:space="preserve">formulation of the base equations as residuals allows the code to be run semi-implicitly or </w:t>
+      </w:r>
+      <w:r>
+        <w:rPr>
+          <w:szCs w:val="24"/>
+          <w:lang w:eastAsia="zh-CN"/>
+        </w:rPr>
+        <w:t>fully implicitly while clearly</w:t>
+      </w:r>
+      <w:r>
+        <w:rPr>
+          <w:szCs w:val="24"/>
+          <w:lang w:eastAsia="zh-CN"/>
+        </w:rPr>
+        <w:t xml:space="preserve"> defining the original </w:t>
+      </w:r>
+      <w:r>
+        <w:rPr>
+          <w:szCs w:val="24"/>
+          <w:lang w:eastAsia="zh-CN"/>
+        </w:rPr>
+        <w:t xml:space="preserve">conservation </w:t>
+      </w:r>
+      <w:r>
+        <w:rPr>
+          <w:szCs w:val="24"/>
+          <w:lang w:eastAsia="zh-CN"/>
+        </w:rPr>
+        <w:t>equations</w:t>
+      </w:r>
+      <w:r>
+        <w:rPr>
+          <w:szCs w:val="24"/>
+          <w:lang w:eastAsia="zh-CN"/>
+        </w:rPr>
+        <w:t xml:space="preserve">. </w:t>
+      </w:r>
+      <w:r>
+        <w:rPr>
+          <w:szCs w:val="24"/>
+          <w:lang w:eastAsia="zh-CN"/>
+        </w:rPr>
+        <w:t xml:space="preserve">This paper </w:t>
+      </w:r>
+      <w:r>
+        <w:rPr>
+          <w:szCs w:val="24"/>
+          <w:lang w:eastAsia="zh-CN"/>
+        </w:rPr>
+        <w:t>outlines</w:t>
       </w:r>
       <w:r>
         <w:rPr>
@@ -918,49 +825,14 @@
           <w:szCs w:val="24"/>
           <w:lang w:eastAsia="zh-CN"/>
         </w:rPr>
-        <w:t xml:space="preserve">residual </w:t>
-      </w:r>
-      <w:r>
-        <w:rPr>
-          <w:szCs w:val="24"/>
-          <w:lang w:eastAsia="zh-CN"/>
-        </w:rPr>
-        <w:t>function</w:t>
-      </w:r>
-      <w:r>
-        <w:rPr>
-          <w:szCs w:val="24"/>
-          <w:lang w:eastAsia="zh-CN"/>
-        </w:rPr>
-        <w:t xml:space="preserve">, paired with the extra residual variable solid temperature. </w:t>
-      </w:r>
-      <w:r>
-        <w:rPr>
-          <w:szCs w:val="24"/>
-          <w:lang w:eastAsia="zh-CN"/>
-        </w:rPr>
-        <w:t xml:space="preserve">The liquid </w:t>
-      </w:r>
-      <w:r>
-        <w:rPr>
-          <w:szCs w:val="24"/>
-          <w:lang w:eastAsia="zh-CN"/>
-        </w:rPr>
-        <w:t>residuals</w:t>
-      </w:r>
-      <w:r>
-        <w:rPr>
-          <w:szCs w:val="24"/>
-          <w:lang w:eastAsia="zh-CN"/>
-        </w:rPr>
-        <w:t xml:space="preserve"> are applied at </w:t>
-      </w:r>
-      <w:r>
-        <w:rPr>
-          <w:szCs w:val="24"/>
-          <w:lang w:eastAsia="zh-CN"/>
-        </w:rPr>
-        <w:t>the location of each</w:t>
+        <w:t xml:space="preserve">work to </w:t>
+      </w:r>
+      <w:r>
+        <w:rPr>
+          <w:szCs w:val="24"/>
+          <w:lang w:eastAsia="zh-CN"/>
+        </w:rPr>
+        <w:t>integrate</w:t>
       </w:r>
       <w:r>
         <w:rPr>
@@ -974,21 +846,147 @@
           <w:szCs w:val="24"/>
           <w:lang w:eastAsia="zh-CN"/>
         </w:rPr>
-        <w:t xml:space="preserve">liquid cell, and the solid residuals at the location of each solid node. </w:t>
-      </w:r>
-      <w:r>
-        <w:rPr>
-          <w:szCs w:val="24"/>
-          <w:lang w:eastAsia="zh-CN"/>
-        </w:rPr>
-        <w:t xml:space="preserve">This builds one jacobian matrix, </w:t>
-      </w:r>
-      <w:r>
-        <w:rPr>
-          <w:szCs w:val="24"/>
-          <w:lang w:eastAsia="zh-CN"/>
-        </w:rPr>
-        <w:t>and</w:t>
+        <w:t>1D solid conduction equation</w:t>
+      </w:r>
+      <w:r>
+        <w:rPr>
+          <w:szCs w:val="24"/>
+          <w:lang w:eastAsia="zh-CN"/>
+        </w:rPr>
+        <w:t>s</w:t>
+      </w:r>
+      <w:r>
+        <w:rPr>
+          <w:szCs w:val="24"/>
+          <w:lang w:eastAsia="zh-CN"/>
+        </w:rPr>
+        <w:t xml:space="preserve"> into the residual formulation. </w:t>
+      </w:r>
+      <w:r>
+        <w:rPr>
+          <w:szCs w:val="24"/>
+          <w:lang w:eastAsia="zh-CN"/>
+        </w:rPr>
+        <w:t xml:space="preserve">This </w:t>
+      </w:r>
+      <w:r>
+        <w:rPr>
+          <w:szCs w:val="24"/>
+          <w:lang w:eastAsia="zh-CN"/>
+        </w:rPr>
+        <w:t>expands</w:t>
+      </w:r>
+      <w:r>
+        <w:rPr>
+          <w:szCs w:val="24"/>
+          <w:lang w:eastAsia="zh-CN"/>
+        </w:rPr>
+        <w:t xml:space="preserve"> the solid liquid</w:t>
+      </w:r>
+      <w:r>
+        <w:rPr>
+          <w:szCs w:val="24"/>
+          <w:lang w:eastAsia="zh-CN"/>
+        </w:rPr>
+        <w:t xml:space="preserve"> coupling to </w:t>
+      </w:r>
+      <w:r>
+        <w:rPr>
+          <w:szCs w:val="24"/>
+          <w:lang w:eastAsia="zh-CN"/>
+        </w:rPr>
+        <w:t xml:space="preserve">be either explicit or implicit. </w:t>
+      </w:r>
+      <w:r>
+        <w:rPr>
+          <w:szCs w:val="24"/>
+          <w:lang w:eastAsia="zh-CN"/>
+        </w:rPr>
+        <w:t xml:space="preserve">Different physical models, such as the homogeneous liquid solid energy model, can be readily implemented by </w:t>
+      </w:r>
+      <w:r>
+        <w:rPr>
+          <w:szCs w:val="24"/>
+          <w:lang w:eastAsia="zh-CN"/>
+        </w:rPr>
+        <w:t>adding</w:t>
+      </w:r>
+      <w:r>
+        <w:rPr>
+          <w:szCs w:val="24"/>
+          <w:lang w:eastAsia="zh-CN"/>
+        </w:rPr>
+        <w:t xml:space="preserve"> the residual func</w:t>
+      </w:r>
+      <w:r>
+        <w:rPr>
+          <w:szCs w:val="24"/>
+          <w:lang w:eastAsia="zh-CN"/>
+        </w:rPr>
+        <w:t>t</w:t>
+      </w:r>
+      <w:r>
+        <w:rPr>
+          <w:szCs w:val="24"/>
+          <w:lang w:eastAsia="zh-CN"/>
+        </w:rPr>
+        <w:t>i</w:t>
+      </w:r>
+      <w:r>
+        <w:rPr>
+          <w:szCs w:val="24"/>
+          <w:lang w:eastAsia="zh-CN"/>
+        </w:rPr>
+        <w:t>ons and variables.</w:t>
+      </w:r>
+      <w:r>
+        <w:rPr>
+          <w:szCs w:val="24"/>
+          <w:lang w:eastAsia="zh-CN"/>
+        </w:rPr>
+        <w:t xml:space="preserve"> A </w:t>
+      </w:r>
+      <w:r>
+        <w:rPr>
+          <w:szCs w:val="24"/>
+          <w:lang w:eastAsia="zh-CN"/>
+        </w:rPr>
+        <w:t xml:space="preserve">simple </w:t>
+      </w:r>
+      <w:r>
+        <w:rPr>
+          <w:szCs w:val="24"/>
+          <w:lang w:eastAsia="zh-CN"/>
+        </w:rPr>
+        <w:t xml:space="preserve">test problem consisting of a </w:t>
+      </w:r>
+      <w:r>
+        <w:rPr>
+          <w:szCs w:val="24"/>
+          <w:lang w:eastAsia="zh-CN"/>
+        </w:rPr>
+        <w:t>single</w:t>
+      </w:r>
+      <w:r>
+        <w:rPr>
+          <w:szCs w:val="24"/>
+          <w:lang w:eastAsia="zh-CN"/>
+        </w:rPr>
+        <w:t xml:space="preserve"> liquid</w:t>
+      </w:r>
+      <w:r>
+        <w:rPr>
+          <w:szCs w:val="24"/>
+          <w:lang w:eastAsia="zh-CN"/>
+        </w:rPr>
+        <w:t xml:space="preserve"> channel</w:t>
+      </w:r>
+      <w:r>
+        <w:rPr>
+          <w:szCs w:val="24"/>
+          <w:lang w:eastAsia="zh-CN"/>
+        </w:rPr>
+        <w:t xml:space="preserve"> and fuel pin was designed to compare the original version of COBRA-TF to the different numerical and physical models available through the new residual formulation.</w:t>
       </w:r>
       <w:r>
         <w:rPr>
@@ -1002,49 +1000,35 @@
           <w:szCs w:val="24"/>
           <w:lang w:eastAsia="zh-CN"/>
         </w:rPr>
-        <w:t xml:space="preserve">the solid and liquid equations </w:t>
-      </w:r>
-      <w:r>
-        <w:rPr>
-          <w:szCs w:val="24"/>
-          <w:lang w:eastAsia="zh-CN"/>
-        </w:rPr>
-        <w:t xml:space="preserve">can </w:t>
-      </w:r>
-      <w:r>
-        <w:rPr>
-          <w:szCs w:val="24"/>
-          <w:lang w:eastAsia="zh-CN"/>
-        </w:rPr>
-        <w:t xml:space="preserve">be explicitly or </w:t>
-      </w:r>
-      <w:r>
-        <w:rPr>
-          <w:szCs w:val="24"/>
-          <w:lang w:eastAsia="zh-CN"/>
-        </w:rPr>
-        <w:t>implicitly</w:t>
-      </w:r>
-      <w:r>
-        <w:rPr>
-          <w:szCs w:val="24"/>
-          <w:lang w:eastAsia="zh-CN"/>
-        </w:rPr>
-        <w:t xml:space="preserve"> coupled depending on </w:t>
-      </w:r>
-      <w:r>
-        <w:rPr>
-          <w:szCs w:val="24"/>
-          <w:lang w:eastAsia="zh-CN"/>
-        </w:rPr>
-        <w:t xml:space="preserve">which terms in the residual </w:t>
-      </w:r>
-      <w:r>
-        <w:rPr>
-          <w:szCs w:val="24"/>
-          <w:lang w:eastAsia="zh-CN"/>
-        </w:rPr>
-        <w:t>equations</w:t>
+        <w:t>The</w:t>
+      </w:r>
+      <w:r>
+        <w:rPr>
+          <w:szCs w:val="24"/>
+          <w:lang w:eastAsia="zh-CN"/>
+        </w:rPr>
+        <w:t xml:space="preserve"> methods are compared both for</w:t>
+      </w:r>
+      <w:r>
+        <w:rPr>
+          <w:szCs w:val="24"/>
+          <w:lang w:eastAsia="zh-CN"/>
+        </w:rPr>
+        <w:t xml:space="preserve"> steady stat</w:t>
+      </w:r>
+      <w:r>
+        <w:rPr>
+          <w:szCs w:val="24"/>
+          <w:lang w:eastAsia="zh-CN"/>
+        </w:rPr>
+        <w:t>e and transient conditions</w:t>
+      </w:r>
+      <w:r>
+        <w:rPr>
+          <w:szCs w:val="24"/>
+          <w:lang w:eastAsia="zh-CN"/>
+        </w:rPr>
+        <w:t xml:space="preserve"> to quantify the accuracy and stability of each method.</w:t>
       </w:r>
       <w:r>
         <w:rPr>
@@ -1058,8 +1042,38 @@
           <w:szCs w:val="24"/>
           <w:lang w:eastAsia="zh-CN"/>
         </w:rPr>
-        <w:t>are lagged.</w:t>
-      </w:r>
+        <w:t xml:space="preserve">The input parameters are varied over a variety of conditions to demonstrate when different methods are most appropriate. </w:t>
+      </w:r>
+      <w:r>
+        <w:rPr>
+          <w:szCs w:val="24"/>
+          <w:lang w:eastAsia="zh-CN"/>
+        </w:rPr>
+        <w:t xml:space="preserve">The ability to choose </w:t>
+      </w:r>
+      <w:r>
+        <w:rPr>
+          <w:szCs w:val="24"/>
+          <w:lang w:eastAsia="zh-CN"/>
+        </w:rPr>
+        <w:t>appropriate numerical methods and physical models will allow for greater fidel</w:t>
+      </w:r>
+      <w:r>
+        <w:rPr>
+          <w:szCs w:val="24"/>
+          <w:lang w:eastAsia="zh-CN"/>
+        </w:rPr>
+        <w:t xml:space="preserve">ity, </w:t>
+      </w:r>
+      <w:r>
+        <w:rPr>
+          <w:szCs w:val="24"/>
+          <w:lang w:eastAsia="zh-CN"/>
+        </w:rPr>
+        <w:t>decrease computational expenses.</w:t>
+      </w:r>
+      <w:bookmarkStart w:id="0" w:name="_GoBack"/>
+      <w:bookmarkEnd w:id="0"/>
     </w:p>
     <w:p>
       <w:pPr>
@@ -1096,7 +1110,14 @@
           <w:szCs w:val="22"/>
           <w:lang w:eastAsia="zh-CN"/>
         </w:rPr>
-        <w:t>thermal hydraulic, residual, Jacobian, solid liquid coupling, COBRA-TF, PETSC</w:t>
+        <w:t>thermal hydraulic, residual, j</w:t>
+      </w:r>
+      <w:r>
+        <w:rPr>
+          <w:szCs w:val="22"/>
+          <w:lang w:eastAsia="zh-CN"/>
+        </w:rPr>
+        <w:t>acobian, solid liquid coupling, COBRA-TF, PETSC</w:t>
       </w:r>
     </w:p>
     <w:sectPr>
@@ -3262,7 +3283,7 @@
 </file>
 
 <file path=customXml/itemProps1.xml><?xml version="1.0" encoding="utf-8"?>
-<ds:datastoreItem xmlns:ds="http://schemas.openxmlformats.org/officeDocument/2006/customXml" ds:itemID="{7EFA5316-FA6A-2447-AE08-B322F65E6F07}">
+<ds:datastoreItem xmlns:ds="http://schemas.openxmlformats.org/officeDocument/2006/customXml" ds:itemID="{EF961FCD-44BC-4843-B802-952C6A9A32E2}">
   <ds:schemaRefs>
     <ds:schemaRef ds:uri="http://schemas.openxmlformats.org/officeDocument/2006/bibliography"/>
   </ds:schemaRefs>

</xml_diff>

<commit_message>
Added Dr. Avramova and Nathan's comments.
</commit_message>
<xml_diff>
--- a/NURETH-16-Abstract-cad.docx
+++ b/NURETH-16-Abstract-cad.docx
@@ -15,7 +15,7 @@
           <w:rFonts w:eastAsia="SimSun"/>
           <w:b/>
         </w:rPr>
-        <w:t>COBRA-TF Residual Formulation Solid Liquid Coupling</w:t>
+        <w:t>CTF Residual Formulation Solid Liquid Coupling</w:t>
       </w:r>
     </w:p>
     <w:p>
@@ -53,6 +53,7 @@
         </w:rPr>
         <w:t>1</w:t>
       </w:r>
+      <w:proofErr w:type="gramStart"/>
       <w:r>
         <w:rPr>
           <w:b/>
@@ -64,9 +65,25 @@
         <w:rPr>
           <w:b/>
           <w:bCs/>
-          <w:lang w:eastAsia="zh-CN"/>
-        </w:rPr>
-        <w:t>M. Avramova</w:t>
+        </w:rPr>
+        <w:t xml:space="preserve"> </w:t>
+      </w:r>
+      <w:r>
+        <w:rPr>
+          <w:b/>
+          <w:bCs/>
+          <w:lang w:eastAsia="zh-CN"/>
+        </w:rPr>
+        <w:t>V</w:t>
+      </w:r>
+      <w:proofErr w:type="gramEnd"/>
+      <w:r>
+        <w:rPr>
+          <w:b/>
+          <w:bCs/>
+          <w:lang w:eastAsia="zh-CN"/>
+        </w:rPr>
+        <w:t>. Mousseau</w:t>
       </w:r>
       <w:r>
         <w:rPr>
@@ -76,22 +93,30 @@
           <w:vertAlign w:val="superscript"/>
           <w:lang w:eastAsia="zh-CN"/>
         </w:rPr>
-        <w:t>1</w:t>
+        <w:t>2</w:t>
       </w:r>
       <w:r>
         <w:rPr>
           <w:b/>
           <w:bCs/>
-        </w:rPr>
-        <w:t xml:space="preserve"> and </w:t>
+          <w:lang w:eastAsia="zh-CN"/>
+        </w:rPr>
+        <w:t xml:space="preserve"> </w:t>
       </w:r>
       <w:r>
         <w:rPr>
           <w:b/>
           <w:bCs/>
-          <w:lang w:eastAsia="zh-CN"/>
-        </w:rPr>
-        <w:t>V. Mousseau</w:t>
+        </w:rPr>
+        <w:t>and</w:t>
+      </w:r>
+      <w:r>
+        <w:rPr>
+          <w:b/>
+          <w:bCs/>
+          <w:lang w:eastAsia="zh-CN"/>
+        </w:rPr>
+        <w:t xml:space="preserve"> M. Avramova</w:t>
       </w:r>
       <w:r>
         <w:rPr>
@@ -101,7 +126,7 @@
           <w:vertAlign w:val="superscript"/>
           <w:lang w:eastAsia="zh-CN"/>
         </w:rPr>
-        <w:t>2</w:t>
+        <w:t>1</w:t>
       </w:r>
     </w:p>
     <w:p>
@@ -179,11 +204,19 @@
         </w:rPr>
         <w:t xml:space="preserve"> </w:t>
       </w:r>
-      <w:r>
-        <w:rPr>
-          <w:szCs w:val="24"/>
-        </w:rPr>
-        <w:t>Reber Building</w:t>
+      <w:proofErr w:type="spellStart"/>
+      <w:r>
+        <w:rPr>
+          <w:szCs w:val="24"/>
+        </w:rPr>
+        <w:t>Reber</w:t>
+      </w:r>
+      <w:proofErr w:type="spellEnd"/>
+      <w:r>
+        <w:rPr>
+          <w:szCs w:val="24"/>
+        </w:rPr>
+        <w:t xml:space="preserve"> Building</w:t>
       </w:r>
       <w:r>
         <w:rPr>
@@ -285,7 +318,7 @@
           <w:rPr>
             <w:rStyle w:val="Hyperlink"/>
           </w:rPr>
-          <w:t>mna109@psu.edu</w:t>
+          <w:t>vamouss@sandia.gov</w:t>
         </w:r>
       </w:hyperlink>
       <w:r>
@@ -296,7 +329,7 @@
           <w:rPr>
             <w:rStyle w:val="Hyperlink"/>
           </w:rPr>
-          <w:t>vamouss@sandia.gov</w:t>
+          <w:t>mna109@psu.edu</w:t>
         </w:r>
       </w:hyperlink>
     </w:p>
@@ -305,8 +338,9 @@
         <w:spacing w:before="720" w:after="240"/>
         <w:jc w:val="center"/>
         <w:rPr>
-          <w:b/>
-          <w:bCs/>
+          <w:color w:val="000000"/>
+          <w:szCs w:val="24"/>
+          <w:lang w:eastAsia="zh-CN"/>
         </w:rPr>
       </w:pPr>
       <w:r>
@@ -322,11 +356,282 @@
         <w:contextualSpacing/>
         <w:jc w:val="both"/>
         <w:rPr>
+          <w:szCs w:val="24"/>
+          <w:lang w:eastAsia="zh-CN"/>
+        </w:rPr>
+      </w:pPr>
+      <w:r>
+        <w:rPr>
           <w:color w:val="000000"/>
           <w:szCs w:val="24"/>
           <w:lang w:eastAsia="zh-CN"/>
         </w:rPr>
-      </w:pPr>
+        <w:t>Nuclear engineering codes are being</w:t>
+      </w:r>
+      <w:r>
+        <w:rPr>
+          <w:color w:val="000000"/>
+          <w:szCs w:val="24"/>
+          <w:lang w:eastAsia="zh-CN"/>
+        </w:rPr>
+        <w:t xml:space="preserve"> </w:t>
+      </w:r>
+      <w:r>
+        <w:rPr>
+          <w:color w:val="000000"/>
+          <w:szCs w:val="24"/>
+          <w:lang w:eastAsia="zh-CN"/>
+        </w:rPr>
+        <w:t xml:space="preserve">used to simulate more challenging problems and at higher fidelities than they were initially developed for. In order to expand the capabilities of these codes, state of the art numerical methods and computer science need to be implemented. </w:t>
+      </w:r>
+      <w:r>
+        <w:rPr>
+          <w:color w:val="000000"/>
+          <w:szCs w:val="24"/>
+          <w:lang w:eastAsia="zh-CN"/>
+        </w:rPr>
+        <w:t>One of the</w:t>
+      </w:r>
+      <w:r>
+        <w:rPr>
+          <w:color w:val="000000"/>
+          <w:szCs w:val="24"/>
+          <w:lang w:eastAsia="zh-CN"/>
+        </w:rPr>
+        <w:t xml:space="preserve"> key player</w:t>
+      </w:r>
+      <w:r>
+        <w:rPr>
+          <w:color w:val="000000"/>
+          <w:szCs w:val="24"/>
+          <w:lang w:eastAsia="zh-CN"/>
+        </w:rPr>
+        <w:t>s</w:t>
+      </w:r>
+      <w:r>
+        <w:rPr>
+          <w:color w:val="000000"/>
+          <w:szCs w:val="24"/>
+          <w:lang w:eastAsia="zh-CN"/>
+        </w:rPr>
+        <w:t xml:space="preserve"> in this effort is the </w:t>
+      </w:r>
+      <w:r>
+        <w:rPr>
+          <w:color w:val="000000"/>
+          <w:szCs w:val="24"/>
+          <w:lang w:eastAsia="zh-CN"/>
+        </w:rPr>
+        <w:t xml:space="preserve">Consortium for Advanced Simulation </w:t>
+      </w:r>
+      <w:r>
+        <w:rPr>
+          <w:color w:val="000000"/>
+          <w:szCs w:val="24"/>
+          <w:lang w:eastAsia="zh-CN"/>
+        </w:rPr>
+        <w:t xml:space="preserve">of Light Water Reactors (CASL) </w:t>
+      </w:r>
+      <w:r>
+        <w:rPr>
+          <w:color w:val="000000"/>
+          <w:szCs w:val="24"/>
+          <w:lang w:eastAsia="zh-CN"/>
+        </w:rPr>
+        <w:t>through</w:t>
+      </w:r>
+      <w:r>
+        <w:rPr>
+          <w:color w:val="000000"/>
+          <w:szCs w:val="24"/>
+          <w:lang w:eastAsia="zh-CN"/>
+        </w:rPr>
+        <w:t xml:space="preserve"> development of</w:t>
+      </w:r>
+      <w:r>
+        <w:rPr>
+          <w:color w:val="000000"/>
+          <w:szCs w:val="24"/>
+          <w:lang w:eastAsia="zh-CN"/>
+        </w:rPr>
+        <w:t xml:space="preserve"> the </w:t>
+      </w:r>
+      <w:r>
+        <w:rPr>
+          <w:color w:val="000000"/>
+          <w:szCs w:val="24"/>
+          <w:lang w:eastAsia="zh-CN"/>
+        </w:rPr>
+        <w:t>Virtual Environment for Reactor Applications (VERA)</w:t>
+      </w:r>
+      <w:r>
+        <w:rPr>
+          <w:color w:val="000000"/>
+          <w:szCs w:val="24"/>
+          <w:lang w:eastAsia="zh-CN"/>
+        </w:rPr>
+        <w:t>.</w:t>
+      </w:r>
+      <w:r>
+        <w:rPr>
+          <w:color w:val="000000"/>
+          <w:szCs w:val="24"/>
+          <w:lang w:eastAsia="zh-CN"/>
+        </w:rPr>
+        <w:t xml:space="preserve"> </w:t>
+      </w:r>
+      <w:r>
+        <w:rPr>
+          <w:color w:val="000000"/>
+          <w:szCs w:val="24"/>
+          <w:lang w:eastAsia="zh-CN"/>
+        </w:rPr>
+        <w:t>The sub</w:t>
+      </w:r>
+      <w:r>
+        <w:rPr>
+          <w:color w:val="000000"/>
+          <w:szCs w:val="24"/>
+          <w:lang w:eastAsia="zh-CN"/>
+        </w:rPr>
+        <w:t>-</w:t>
+      </w:r>
+      <w:r>
+        <w:rPr>
+          <w:color w:val="000000"/>
+          <w:szCs w:val="24"/>
+          <w:lang w:eastAsia="zh-CN"/>
+        </w:rPr>
+        <w:t>channel</w:t>
+      </w:r>
+      <w:r>
+        <w:rPr>
+          <w:color w:val="000000"/>
+          <w:szCs w:val="24"/>
+          <w:lang w:eastAsia="zh-CN"/>
+        </w:rPr>
+        <w:t xml:space="preserve"> thermal</w:t>
+      </w:r>
+      <w:r>
+        <w:rPr>
+          <w:color w:val="000000"/>
+          <w:szCs w:val="24"/>
+          <w:lang w:eastAsia="zh-CN"/>
+        </w:rPr>
+        <w:t xml:space="preserve"> </w:t>
+      </w:r>
+      <w:r>
+        <w:rPr>
+          <w:color w:val="000000"/>
+          <w:szCs w:val="24"/>
+          <w:lang w:eastAsia="zh-CN"/>
+        </w:rPr>
+        <w:t>hydraulic</w:t>
+      </w:r>
+      <w:r>
+        <w:rPr>
+          <w:color w:val="000000"/>
+          <w:szCs w:val="24"/>
+          <w:lang w:eastAsia="zh-CN"/>
+        </w:rPr>
+        <w:t xml:space="preserve"> </w:t>
+      </w:r>
+      <w:r>
+        <w:rPr>
+          <w:color w:val="000000"/>
+          <w:szCs w:val="24"/>
+          <w:lang w:eastAsia="zh-CN"/>
+        </w:rPr>
+        <w:t>code</w:t>
+      </w:r>
+      <w:r>
+        <w:rPr>
+          <w:color w:val="000000"/>
+          <w:szCs w:val="24"/>
+          <w:lang w:eastAsia="zh-CN"/>
+        </w:rPr>
+        <w:t xml:space="preserve"> used in VERA,</w:t>
+      </w:r>
+      <w:r>
+        <w:rPr>
+          <w:color w:val="000000"/>
+          <w:szCs w:val="24"/>
+          <w:lang w:eastAsia="zh-CN"/>
+        </w:rPr>
+        <w:t xml:space="preserve"> COBRA-TF</w:t>
+      </w:r>
+      <w:r>
+        <w:rPr>
+          <w:color w:val="000000"/>
+          <w:szCs w:val="24"/>
+          <w:lang w:eastAsia="zh-CN"/>
+        </w:rPr>
+        <w:t xml:space="preserve"> </w:t>
+      </w:r>
+      <w:r>
+        <w:rPr>
+          <w:color w:val="000000"/>
+          <w:szCs w:val="24"/>
+          <w:lang w:eastAsia="zh-CN"/>
+        </w:rPr>
+        <w:t>(</w:t>
+      </w:r>
+      <w:r>
+        <w:rPr>
+          <w:szCs w:val="24"/>
+          <w:lang w:eastAsia="zh-CN"/>
+        </w:rPr>
+        <w:t>Coolant-Boiling in Rod Arrays - Three Fluids)</w:t>
+      </w:r>
+      <w:r>
+        <w:rPr>
+          <w:szCs w:val="24"/>
+          <w:lang w:eastAsia="zh-CN"/>
+        </w:rPr>
+        <w:t>,</w:t>
+      </w:r>
+      <w:r>
+        <w:rPr>
+          <w:szCs w:val="24"/>
+          <w:lang w:eastAsia="zh-CN"/>
+        </w:rPr>
+        <w:t xml:space="preserve"> is partially developed at the Pennsylvania State University by the </w:t>
+      </w:r>
+      <w:r>
+        <w:rPr>
+          <w:szCs w:val="24"/>
+          <w:lang w:eastAsia="zh-CN"/>
+        </w:rPr>
+        <w:t>Reactor Dynamics and Fuel Management Research Group</w:t>
+      </w:r>
+      <w:r>
+        <w:rPr>
+          <w:szCs w:val="24"/>
+          <w:lang w:eastAsia="zh-CN"/>
+        </w:rPr>
+        <w:t xml:space="preserve"> (RDFMG). </w:t>
+      </w:r>
+      <w:r>
+        <w:rPr>
+          <w:szCs w:val="24"/>
+          <w:lang w:eastAsia="zh-CN"/>
+        </w:rPr>
+        <w:t xml:space="preserve">The RDFMG version COBRA-TF is </w:t>
+      </w:r>
+      <w:r>
+        <w:rPr>
+          <w:szCs w:val="24"/>
+          <w:lang w:eastAsia="zh-CN"/>
+        </w:rPr>
+        <w:t xml:space="preserve">referred to </w:t>
+      </w:r>
+      <w:r>
+        <w:rPr>
+          <w:szCs w:val="24"/>
+          <w:lang w:eastAsia="zh-CN"/>
+        </w:rPr>
+        <w:t>as CTF.</w:t>
+      </w:r>
     </w:p>
     <w:p>
       <w:pPr>
@@ -337,275 +642,8 @@
           <w:lang w:eastAsia="zh-CN"/>
         </w:rPr>
       </w:pPr>
-      <w:r>
-        <w:rPr>
-          <w:color w:val="000000"/>
-          <w:szCs w:val="24"/>
-          <w:lang w:eastAsia="zh-CN"/>
-        </w:rPr>
-        <w:t>Nuclear engineering codes are being</w:t>
-      </w:r>
-      <w:r>
-        <w:rPr>
-          <w:color w:val="000000"/>
-          <w:szCs w:val="24"/>
-          <w:lang w:eastAsia="zh-CN"/>
-        </w:rPr>
-        <w:t xml:space="preserve"> </w:t>
-      </w:r>
-      <w:r>
-        <w:rPr>
-          <w:color w:val="000000"/>
-          <w:szCs w:val="24"/>
-          <w:lang w:eastAsia="zh-CN"/>
-        </w:rPr>
-        <w:t xml:space="preserve">used to simulate more challenging problems and at higher fidelities than they were initially developed for. In order to expand the capabilities of these codes, state of the art numerical methods and computer science need to be implemented. </w:t>
-      </w:r>
-      <w:r>
-        <w:rPr>
-          <w:color w:val="000000"/>
-          <w:szCs w:val="24"/>
-          <w:lang w:eastAsia="zh-CN"/>
-        </w:rPr>
-        <w:t>One of the</w:t>
-      </w:r>
-      <w:r>
-        <w:rPr>
-          <w:color w:val="000000"/>
-          <w:szCs w:val="24"/>
-          <w:lang w:eastAsia="zh-CN"/>
-        </w:rPr>
-        <w:t xml:space="preserve"> key player</w:t>
-      </w:r>
-      <w:r>
-        <w:rPr>
-          <w:color w:val="000000"/>
-          <w:szCs w:val="24"/>
-          <w:lang w:eastAsia="zh-CN"/>
-        </w:rPr>
-        <w:t>s</w:t>
-      </w:r>
-      <w:r>
-        <w:rPr>
-          <w:color w:val="000000"/>
-          <w:szCs w:val="24"/>
-          <w:lang w:eastAsia="zh-CN"/>
-        </w:rPr>
-        <w:t xml:space="preserve"> in this effort is the </w:t>
-      </w:r>
-      <w:r>
-        <w:rPr>
-          <w:color w:val="000000"/>
-          <w:szCs w:val="24"/>
-          <w:lang w:eastAsia="zh-CN"/>
-        </w:rPr>
-        <w:t xml:space="preserve">Consortium for Advanced Simulation </w:t>
-      </w:r>
-      <w:r>
-        <w:rPr>
-          <w:color w:val="000000"/>
-          <w:szCs w:val="24"/>
-          <w:lang w:eastAsia="zh-CN"/>
-        </w:rPr>
-        <w:t>of Light Water Reactors (CASL) and</w:t>
-      </w:r>
-      <w:r>
-        <w:rPr>
-          <w:color w:val="000000"/>
-          <w:szCs w:val="24"/>
-          <w:lang w:eastAsia="zh-CN"/>
-        </w:rPr>
-        <w:t xml:space="preserve"> </w:t>
-      </w:r>
-      <w:r>
-        <w:rPr>
-          <w:color w:val="000000"/>
-          <w:szCs w:val="24"/>
-          <w:lang w:eastAsia="zh-CN"/>
-        </w:rPr>
-        <w:t>through</w:t>
-      </w:r>
-      <w:r>
-        <w:rPr>
-          <w:color w:val="000000"/>
-          <w:szCs w:val="24"/>
-          <w:lang w:eastAsia="zh-CN"/>
-        </w:rPr>
-        <w:t xml:space="preserve"> development of</w:t>
-      </w:r>
-      <w:r>
-        <w:rPr>
-          <w:color w:val="000000"/>
-          <w:szCs w:val="24"/>
-          <w:lang w:eastAsia="zh-CN"/>
-        </w:rPr>
-        <w:t xml:space="preserve"> the </w:t>
-      </w:r>
-      <w:r>
-        <w:rPr>
-          <w:color w:val="000000"/>
-          <w:szCs w:val="24"/>
-          <w:lang w:eastAsia="zh-CN"/>
-        </w:rPr>
-        <w:t>Virtual Environment for Reactor Applications (VERA)</w:t>
-      </w:r>
-      <w:r>
-        <w:rPr>
-          <w:color w:val="000000"/>
-          <w:szCs w:val="24"/>
-          <w:lang w:eastAsia="zh-CN"/>
-        </w:rPr>
-        <w:t>.</w:t>
-      </w:r>
-      <w:r>
-        <w:rPr>
-          <w:color w:val="000000"/>
-          <w:szCs w:val="24"/>
-          <w:lang w:eastAsia="zh-CN"/>
-        </w:rPr>
-        <w:t xml:space="preserve"> </w:t>
-      </w:r>
-      <w:r>
-        <w:rPr>
-          <w:color w:val="000000"/>
-          <w:szCs w:val="24"/>
-          <w:lang w:eastAsia="zh-CN"/>
-        </w:rPr>
-        <w:t>The sub</w:t>
-      </w:r>
-      <w:r>
-        <w:rPr>
-          <w:color w:val="000000"/>
-          <w:szCs w:val="24"/>
-          <w:lang w:eastAsia="zh-CN"/>
-        </w:rPr>
-        <w:t>-</w:t>
-      </w:r>
-      <w:r>
-        <w:rPr>
-          <w:color w:val="000000"/>
-          <w:szCs w:val="24"/>
-          <w:lang w:eastAsia="zh-CN"/>
-        </w:rPr>
-        <w:t>channel</w:t>
-      </w:r>
-      <w:r>
-        <w:rPr>
-          <w:color w:val="000000"/>
-          <w:szCs w:val="24"/>
-          <w:lang w:eastAsia="zh-CN"/>
-        </w:rPr>
-        <w:t xml:space="preserve"> thermal</w:t>
-      </w:r>
-      <w:r>
-        <w:rPr>
-          <w:color w:val="000000"/>
-          <w:szCs w:val="24"/>
-          <w:lang w:eastAsia="zh-CN"/>
-        </w:rPr>
-        <w:t xml:space="preserve"> </w:t>
-      </w:r>
-      <w:r>
-        <w:rPr>
-          <w:color w:val="000000"/>
-          <w:szCs w:val="24"/>
-          <w:lang w:eastAsia="zh-CN"/>
-        </w:rPr>
-        <w:t>hydraulic</w:t>
-      </w:r>
-      <w:r>
-        <w:rPr>
-          <w:color w:val="000000"/>
-          <w:szCs w:val="24"/>
-          <w:lang w:eastAsia="zh-CN"/>
-        </w:rPr>
-        <w:t xml:space="preserve"> </w:t>
-      </w:r>
-      <w:r>
-        <w:rPr>
-          <w:color w:val="000000"/>
-          <w:szCs w:val="24"/>
-          <w:lang w:eastAsia="zh-CN"/>
-        </w:rPr>
-        <w:t>code</w:t>
-      </w:r>
-      <w:r>
-        <w:rPr>
-          <w:color w:val="000000"/>
-          <w:szCs w:val="24"/>
-          <w:lang w:eastAsia="zh-CN"/>
-        </w:rPr>
-        <w:t xml:space="preserve"> used in VERA,</w:t>
-      </w:r>
-      <w:r>
-        <w:rPr>
-          <w:color w:val="000000"/>
-          <w:szCs w:val="24"/>
-          <w:lang w:eastAsia="zh-CN"/>
-        </w:rPr>
-        <w:t xml:space="preserve"> COBRA-TF</w:t>
-      </w:r>
-      <w:r>
-        <w:rPr>
-          <w:color w:val="000000"/>
-          <w:szCs w:val="24"/>
-          <w:lang w:eastAsia="zh-CN"/>
-        </w:rPr>
-        <w:t xml:space="preserve"> </w:t>
-      </w:r>
-      <w:r>
-        <w:rPr>
-          <w:color w:val="000000"/>
-          <w:szCs w:val="24"/>
-          <w:lang w:eastAsia="zh-CN"/>
-        </w:rPr>
-        <w:t>(</w:t>
-      </w:r>
-      <w:r>
-        <w:rPr>
-          <w:szCs w:val="24"/>
-          <w:lang w:eastAsia="zh-CN"/>
-        </w:rPr>
-        <w:t>Coolant-Boiling in Rod Arrays - Three Fluids)</w:t>
-      </w:r>
-      <w:r>
-        <w:rPr>
-          <w:szCs w:val="24"/>
-          <w:lang w:eastAsia="zh-CN"/>
-        </w:rPr>
-        <w:t>,</w:t>
-      </w:r>
-      <w:r>
-        <w:rPr>
-          <w:szCs w:val="24"/>
-          <w:lang w:eastAsia="zh-CN"/>
-        </w:rPr>
-        <w:t xml:space="preserve"> is partially developed at the Pennsylvania State University by the </w:t>
-      </w:r>
-      <w:r>
-        <w:rPr>
-          <w:szCs w:val="24"/>
-          <w:lang w:eastAsia="zh-CN"/>
-        </w:rPr>
-        <w:t>Reactor Dynamics and Fuel Management Research Group</w:t>
-      </w:r>
-      <w:r>
-        <w:rPr>
-          <w:szCs w:val="24"/>
-          <w:lang w:eastAsia="zh-CN"/>
-        </w:rPr>
-        <w:t xml:space="preserve"> (RDFMG). </w:t>
-      </w:r>
-    </w:p>
-    <w:p>
-      <w:pPr>
-        <w:contextualSpacing/>
-        <w:jc w:val="both"/>
-        <w:rPr>
-          <w:szCs w:val="24"/>
-          <w:lang w:eastAsia="zh-CN"/>
-        </w:rPr>
-      </w:pPr>
+      <w:bookmarkStart w:id="0" w:name="_GoBack"/>
+      <w:bookmarkEnd w:id="0"/>
     </w:p>
     <w:p>
       <w:pPr>
@@ -623,7 +661,28 @@
           <w:szCs w:val="24"/>
           <w:lang w:eastAsia="zh-CN"/>
         </w:rPr>
-        <w:t xml:space="preserve">Currently, COBRA-TF solves 8 conservation equations for liquid, entrained droplet, and vapor phases of water boiling within the rod structure of a LWR reactor core. The conservation equations analytically reduce into a pressure matrix and are solved using a semi-implicit method. The solid </w:t>
+        <w:t>The current version of</w:t>
+      </w:r>
+      <w:r>
+        <w:rPr>
+          <w:szCs w:val="24"/>
+          <w:lang w:eastAsia="zh-CN"/>
+        </w:rPr>
+        <w:t xml:space="preserve"> CTF solves </w:t>
+      </w:r>
+      <w:r>
+        <w:rPr>
+          <w:szCs w:val="24"/>
+          <w:lang w:eastAsia="zh-CN"/>
+        </w:rPr>
+        <w:t xml:space="preserve">eight </w:t>
+      </w:r>
+      <w:r>
+        <w:rPr>
+          <w:szCs w:val="24"/>
+          <w:lang w:eastAsia="zh-CN"/>
+        </w:rPr>
+        <w:t xml:space="preserve">conservation equations for liquid, entrained droplet, and vapor phases of water boiling within the rod structure of a LWR reactor core. The conservation equations analytically reduce into a pressure matrix and are solved using a semi-implicit method. The solid </w:t>
       </w:r>
       <w:r>
         <w:rPr>
@@ -706,7 +765,7 @@
           <w:szCs w:val="24"/>
           <w:lang w:eastAsia="zh-CN"/>
         </w:rPr>
-        <w:t xml:space="preserve">meet the objectives of CASL, a version of COBRTA-TF has been developed that </w:t>
+        <w:t xml:space="preserve">meet the objectives of CASL, a version of CTF has been developed that </w:t>
       </w:r>
       <w:r>
         <w:rPr>
@@ -720,14 +779,44 @@
           <w:szCs w:val="24"/>
           <w:lang w:eastAsia="zh-CN"/>
         </w:rPr>
-        <w:t xml:space="preserve"> the residual formulation of the 1D </w:t>
-      </w:r>
-      <w:r>
-        <w:rPr>
-          <w:szCs w:val="24"/>
-          <w:lang w:eastAsia="zh-CN"/>
-        </w:rPr>
-        <w:t>single-phase</w:t>
+        <w:t xml:space="preserve"> the residual formulation of the </w:t>
+      </w:r>
+      <w:r>
+        <w:rPr>
+          <w:szCs w:val="24"/>
+          <w:lang w:eastAsia="zh-CN"/>
+        </w:rPr>
+        <w:t xml:space="preserve">one </w:t>
+      </w:r>
+      <w:proofErr w:type="gramStart"/>
+      <w:r>
+        <w:rPr>
+          <w:szCs w:val="24"/>
+          <w:lang w:eastAsia="zh-CN"/>
+        </w:rPr>
+        <w:t xml:space="preserve">dimensional </w:t>
+      </w:r>
+      <w:r>
+        <w:rPr>
+          <w:szCs w:val="24"/>
+          <w:lang w:eastAsia="zh-CN"/>
+        </w:rPr>
+        <w:t xml:space="preserve"> </w:t>
+      </w:r>
+      <w:r>
+        <w:rPr>
+          <w:szCs w:val="24"/>
+          <w:lang w:eastAsia="zh-CN"/>
+        </w:rPr>
+        <w:t>single</w:t>
+      </w:r>
+      <w:proofErr w:type="gramEnd"/>
+      <w:r>
+        <w:rPr>
+          <w:szCs w:val="24"/>
+          <w:lang w:eastAsia="zh-CN"/>
+        </w:rPr>
+        <w:t>-phase</w:t>
       </w:r>
       <w:r>
         <w:rPr>
@@ -846,7 +935,14 @@
           <w:szCs w:val="24"/>
           <w:lang w:eastAsia="zh-CN"/>
         </w:rPr>
-        <w:t>1D solid conduction equation</w:t>
+        <w:t>one dimensional</w:t>
+      </w:r>
+      <w:r>
+        <w:rPr>
+          <w:szCs w:val="24"/>
+          <w:lang w:eastAsia="zh-CN"/>
+        </w:rPr>
+        <w:t xml:space="preserve"> solid conduction equation</w:t>
       </w:r>
       <w:r>
         <w:rPr>
@@ -867,28 +963,14 @@
           <w:szCs w:val="24"/>
           <w:lang w:eastAsia="zh-CN"/>
         </w:rPr>
-        <w:t xml:space="preserve">This </w:t>
-      </w:r>
-      <w:r>
-        <w:rPr>
-          <w:szCs w:val="24"/>
-          <w:lang w:eastAsia="zh-CN"/>
-        </w:rPr>
-        <w:t>expands</w:t>
-      </w:r>
-      <w:r>
-        <w:rPr>
-          <w:szCs w:val="24"/>
-          <w:lang w:eastAsia="zh-CN"/>
-        </w:rPr>
-        <w:t xml:space="preserve"> the solid liquid</w:t>
-      </w:r>
-      <w:r>
-        <w:rPr>
-          <w:szCs w:val="24"/>
-          <w:lang w:eastAsia="zh-CN"/>
-        </w:rPr>
-        <w:t xml:space="preserve"> coupling to </w:t>
+        <w:t>This allows the coupling between the solid and liquid equations</w:t>
+      </w:r>
+      <w:r>
+        <w:rPr>
+          <w:szCs w:val="24"/>
+          <w:lang w:eastAsia="zh-CN"/>
+        </w:rPr>
+        <w:t xml:space="preserve"> to </w:t>
       </w:r>
       <w:r>
         <w:rPr>
@@ -986,7 +1068,21 @@
           <w:szCs w:val="24"/>
           <w:lang w:eastAsia="zh-CN"/>
         </w:rPr>
-        <w:t xml:space="preserve"> and fuel pin was designed to compare the original version of COBRA-TF to the different numerical and physical models available through the new residual formulation.</w:t>
+        <w:t xml:space="preserve"> and fuel pin </w:t>
+      </w:r>
+      <w:r>
+        <w:rPr>
+          <w:szCs w:val="24"/>
+          <w:lang w:eastAsia="zh-CN"/>
+        </w:rPr>
+        <w:t>is used</w:t>
+      </w:r>
+      <w:r>
+        <w:rPr>
+          <w:szCs w:val="24"/>
+          <w:lang w:eastAsia="zh-CN"/>
+        </w:rPr>
+        <w:t xml:space="preserve"> to compare the original version of CTF to the different numerical and physical models available through the new residual formulation.</w:t>
       </w:r>
       <w:r>
         <w:rPr>
@@ -1056,30 +1152,83 @@
           <w:szCs w:val="24"/>
           <w:lang w:eastAsia="zh-CN"/>
         </w:rPr>
-        <w:t>appropriate numerical methods and physical models will allow for greater fidel</w:t>
-      </w:r>
-      <w:r>
-        <w:rPr>
-          <w:szCs w:val="24"/>
-          <w:lang w:eastAsia="zh-CN"/>
-        </w:rPr>
-        <w:t xml:space="preserve">ity, </w:t>
-      </w:r>
-      <w:r>
-        <w:rPr>
-          <w:szCs w:val="24"/>
-          <w:lang w:eastAsia="zh-CN"/>
-        </w:rPr>
-        <w:t>decrease computational expenses.</w:t>
-      </w:r>
-      <w:bookmarkStart w:id="0" w:name="_GoBack"/>
-      <w:bookmarkEnd w:id="0"/>
+        <w:t>appropriate numerical methods and physical models</w:t>
+      </w:r>
+      <w:r>
+        <w:rPr>
+          <w:szCs w:val="24"/>
+          <w:lang w:eastAsia="zh-CN"/>
+        </w:rPr>
+        <w:t xml:space="preserve"> </w:t>
+      </w:r>
+      <w:r>
+        <w:rPr>
+          <w:szCs w:val="24"/>
+          <w:lang w:eastAsia="zh-CN"/>
+        </w:rPr>
+        <w:t>allow</w:t>
+      </w:r>
+      <w:r>
+        <w:rPr>
+          <w:szCs w:val="24"/>
+          <w:lang w:eastAsia="zh-CN"/>
+        </w:rPr>
+        <w:t>s</w:t>
+      </w:r>
+      <w:r>
+        <w:rPr>
+          <w:szCs w:val="24"/>
+          <w:lang w:eastAsia="zh-CN"/>
+        </w:rPr>
+        <w:t xml:space="preserve"> for greater fidel</w:t>
+      </w:r>
+      <w:r>
+        <w:rPr>
+          <w:szCs w:val="24"/>
+          <w:lang w:eastAsia="zh-CN"/>
+        </w:rPr>
+        <w:t>ity</w:t>
+      </w:r>
+      <w:r>
+        <w:rPr>
+          <w:szCs w:val="24"/>
+          <w:lang w:eastAsia="zh-CN"/>
+        </w:rPr>
+        <w:t xml:space="preserve"> and</w:t>
+      </w:r>
+      <w:r>
+        <w:rPr>
+          <w:szCs w:val="24"/>
+          <w:lang w:eastAsia="zh-CN"/>
+        </w:rPr>
+        <w:t xml:space="preserve"> </w:t>
+      </w:r>
+      <w:r>
+        <w:rPr>
+          <w:szCs w:val="24"/>
+          <w:lang w:eastAsia="zh-CN"/>
+        </w:rPr>
+        <w:t>decrease</w:t>
+      </w:r>
+      <w:r>
+        <w:rPr>
+          <w:szCs w:val="24"/>
+          <w:lang w:eastAsia="zh-CN"/>
+        </w:rPr>
+        <w:t>s</w:t>
+      </w:r>
+      <w:r>
+        <w:rPr>
+          <w:szCs w:val="24"/>
+          <w:lang w:eastAsia="zh-CN"/>
+        </w:rPr>
+        <w:t xml:space="preserve"> computational expenses.</w:t>
+      </w:r>
     </w:p>
     <w:p>
       <w:pPr>
-        <w:widowControl w:val="0"/>
-        <w:overflowPunct/>
-        <w:textAlignment w:val="auto"/>
+        <w:contextualSpacing/>
+        <w:jc w:val="both"/>
         <w:rPr>
           <w:szCs w:val="24"/>
           <w:lang w:eastAsia="zh-CN"/>
@@ -1110,14 +1259,30 @@
           <w:szCs w:val="22"/>
           <w:lang w:eastAsia="zh-CN"/>
         </w:rPr>
-        <w:t>thermal hydraulic, residual, j</w:t>
-      </w:r>
+        <w:t xml:space="preserve">thermal hydraulic, residual, </w:t>
+      </w:r>
+      <w:proofErr w:type="spellStart"/>
       <w:r>
         <w:rPr>
           <w:szCs w:val="22"/>
           <w:lang w:eastAsia="zh-CN"/>
         </w:rPr>
-        <w:t>acobian, solid liquid coupling, COBRA-TF, PETSC</w:t>
+        <w:t>j</w:t>
+      </w:r>
+      <w:r>
+        <w:rPr>
+          <w:szCs w:val="22"/>
+          <w:lang w:eastAsia="zh-CN"/>
+        </w:rPr>
+        <w:t>acobian</w:t>
+      </w:r>
+      <w:proofErr w:type="spellEnd"/>
+      <w:r>
+        <w:rPr>
+          <w:szCs w:val="22"/>
+          <w:lang w:eastAsia="zh-CN"/>
+        </w:rPr>
+        <w:t>, solid liquid coupling, CTF, PETSC</w:t>
       </w:r>
     </w:p>
     <w:sectPr>
@@ -3283,7 +3448,7 @@
 </file>
 
 <file path=customXml/itemProps1.xml><?xml version="1.0" encoding="utf-8"?>
-<ds:datastoreItem xmlns:ds="http://schemas.openxmlformats.org/officeDocument/2006/customXml" ds:itemID="{EF961FCD-44BC-4843-B802-952C6A9A32E2}">
+<ds:datastoreItem xmlns:ds="http://schemas.openxmlformats.org/officeDocument/2006/customXml" ds:itemID="{5AE39D9F-055C-0648-8CFC-07EAA26553CE}">
   <ds:schemaRefs>
     <ds:schemaRef ds:uri="http://schemas.openxmlformats.org/officeDocument/2006/bibliography"/>
   </ds:schemaRefs>

</xml_diff>

<commit_message>
Temporarily removing Vince as an author.
</commit_message>
<xml_diff>
--- a/NURETH-16-Abstract-cad.docx
+++ b/NURETH-16-Abstract-cad.docx
@@ -34,6 +34,7 @@
         <w:rPr>
           <w:b/>
           <w:bCs/>
+          <w:vertAlign w:val="superscript"/>
           <w:lang w:eastAsia="zh-CN"/>
         </w:rPr>
       </w:pPr>
@@ -53,7 +54,6 @@
         </w:rPr>
         <w:t>1</w:t>
       </w:r>
-      <w:proofErr w:type="gramStart"/>
       <w:r>
         <w:rPr>
           <w:b/>
@@ -65,25 +65,9 @@
         <w:rPr>
           <w:b/>
           <w:bCs/>
-        </w:rPr>
-        <w:t xml:space="preserve"> </w:t>
-      </w:r>
-      <w:r>
-        <w:rPr>
-          <w:b/>
-          <w:bCs/>
-          <w:lang w:eastAsia="zh-CN"/>
-        </w:rPr>
-        <w:t>V</w:t>
-      </w:r>
-      <w:proofErr w:type="gramEnd"/>
-      <w:r>
-        <w:rPr>
-          <w:b/>
-          <w:bCs/>
-          <w:lang w:eastAsia="zh-CN"/>
-        </w:rPr>
-        <w:t>. Mousseau</w:t>
+          <w:lang w:eastAsia="zh-CN"/>
+        </w:rPr>
+        <w:t>M. Avramova</w:t>
       </w:r>
       <w:r>
         <w:rPr>
@@ -93,7 +77,7 @@
           <w:vertAlign w:val="superscript"/>
           <w:lang w:eastAsia="zh-CN"/>
         </w:rPr>
-        <w:t>2</w:t>
+        <w:t>1</w:t>
       </w:r>
       <w:r>
         <w:rPr>
@@ -101,26 +85,10 @@
           <w:bCs/>
           <w:lang w:eastAsia="zh-CN"/>
         </w:rPr>
-        <w:t xml:space="preserve"> </w:t>
-      </w:r>
-      <w:r>
-        <w:rPr>
-          <w:b/>
-          <w:bCs/>
-        </w:rPr>
-        <w:t>and</w:t>
-      </w:r>
-      <w:r>
-        <w:rPr>
-          <w:b/>
-          <w:bCs/>
-          <w:lang w:eastAsia="zh-CN"/>
-        </w:rPr>
-        <w:t xml:space="preserve"> M. Avramova</w:t>
-      </w:r>
-      <w:r>
-        <w:rPr>
-          <w:rFonts w:hint="eastAsia"/>
+        <w:t>, and K. Ivanov</w:t>
+      </w:r>
+      <w:r>
+        <w:rPr>
           <w:b/>
           <w:bCs/>
           <w:vertAlign w:val="superscript"/>
@@ -267,32 +235,6 @@
           <w:szCs w:val="24"/>
         </w:rPr>
         <w:t>, USA</w:t>
-      </w:r>
-    </w:p>
-    <w:p>
-      <w:pPr>
-        <w:tabs>
-          <w:tab w:val="left" w:pos="9180"/>
-        </w:tabs>
-        <w:jc w:val="center"/>
-      </w:pPr>
-      <w:r>
-        <w:rPr>
-          <w:vertAlign w:val="superscript"/>
-        </w:rPr>
-        <w:t>2</w:t>
-      </w:r>
-      <w:r>
-        <w:t>:</w:t>
-      </w:r>
-      <w:r>
-        <w:rPr>
-          <w:vertAlign w:val="superscript"/>
-        </w:rPr>
-        <w:t xml:space="preserve"> </w:t>
-      </w:r>
-      <w:r>
-        <w:t>Computer Science Research Institute, Sandia National Labs, 1450 Innovation Parkway, Albuquerque, NM 87123, USA</w:t>
       </w:r>
     </w:p>
     <w:p>
@@ -313,25 +255,33 @@
       <w:r>
         <w:t xml:space="preserve">, </w:t>
       </w:r>
-      <w:hyperlink r:id="rId10" w:history="1">
-        <w:r>
-          <w:rPr>
-            <w:rStyle w:val="Hyperlink"/>
-          </w:rPr>
-          <w:t>vamouss@sandia.gov</w:t>
-        </w:r>
-      </w:hyperlink>
-      <w:r>
-        <w:t xml:space="preserve">, </w:t>
-      </w:r>
-      <w:hyperlink r:id="rId11" w:history="1">
-        <w:r>
-          <w:rPr>
-            <w:rStyle w:val="Hyperlink"/>
-          </w:rPr>
-          <w:t>mna109@psu.edu</w:t>
-        </w:r>
-      </w:hyperlink>
+      <w:r>
+        <w:fldChar w:fldCharType="begin"/>
+      </w:r>
+      <w:r>
+        <w:instrText xml:space="preserve"> HYPERLINK "mailto:mna109@psu.edu" </w:instrText>
+      </w:r>
+      <w:r>
+        <w:fldChar w:fldCharType="separate"/>
+      </w:r>
+      <w:r>
+        <w:rPr>
+          <w:rStyle w:val="Hyperlink"/>
+        </w:rPr>
+        <w:t>mna109@psu.edu</w:t>
+      </w:r>
+      <w:r>
+        <w:rPr>
+          <w:rStyle w:val="Hyperlink"/>
+        </w:rPr>
+        <w:fldChar w:fldCharType="end"/>
+      </w:r>
+      <w:r>
+        <w:rPr>
+          <w:rStyle w:val="Hyperlink"/>
+        </w:rPr>
+        <w:t>, kni1@psu.edu</w:t>
+      </w:r>
     </w:p>
     <w:p>
       <w:pPr>
@@ -350,6 +300,8 @@
         </w:rPr>
         <w:t>Abstract</w:t>
       </w:r>
+      <w:bookmarkStart w:id="0" w:name="_GoBack"/>
+      <w:bookmarkEnd w:id="0"/>
     </w:p>
     <w:p>
       <w:pPr>
@@ -642,8 +594,6 @@
           <w:lang w:eastAsia="zh-CN"/>
         </w:rPr>
       </w:pPr>
-      <w:bookmarkStart w:id="0" w:name="_GoBack"/>
-      <w:bookmarkEnd w:id="0"/>
     </w:p>
     <w:p>
       <w:pPr>
@@ -1267,7 +1217,7 @@
           <w:szCs w:val="22"/>
           <w:lang w:eastAsia="zh-CN"/>
         </w:rPr>
-        <w:t>j</w:t>
+        <w:t>J</w:t>
       </w:r>
       <w:r>
         <w:rPr>
@@ -1286,7 +1236,7 @@
       </w:r>
     </w:p>
     <w:sectPr>
-      <w:headerReference w:type="default" r:id="rId12"/>
+      <w:headerReference w:type="default" r:id="rId10"/>
       <w:type w:val="continuous"/>
       <w:pgSz w:w="12240" w:h="15840" w:code="1"/>
       <w:pgMar w:top="1440" w:right="1440" w:bottom="1440" w:left="1440" w:header="720" w:footer="720" w:gutter="0"/>
@@ -3448,7 +3398,7 @@
 </file>
 
 <file path=customXml/itemProps1.xml><?xml version="1.0" encoding="utf-8"?>
-<ds:datastoreItem xmlns:ds="http://schemas.openxmlformats.org/officeDocument/2006/customXml" ds:itemID="{5AE39D9F-055C-0648-8CFC-07EAA26553CE}">
+<ds:datastoreItem xmlns:ds="http://schemas.openxmlformats.org/officeDocument/2006/customXml" ds:itemID="{D6486C85-B61C-9543-B72E-04247DE85028}">
   <ds:schemaRefs>
     <ds:schemaRef ds:uri="http://schemas.openxmlformats.org/officeDocument/2006/bibliography"/>
   </ds:schemaRefs>

</xml_diff>

<commit_message>
Added Vince back as an author along with one of his comments.
</commit_message>
<xml_diff>
--- a/NURETH-16-Abstract-cad.docx
+++ b/NURETH-16-Abstract-cad.docx
@@ -34,7 +34,6 @@
         <w:rPr>
           <w:b/>
           <w:bCs/>
-          <w:vertAlign w:val="superscript"/>
           <w:lang w:eastAsia="zh-CN"/>
         </w:rPr>
       </w:pPr>
@@ -59,15 +58,22 @@
           <w:b/>
           <w:bCs/>
         </w:rPr>
-        <w:t xml:space="preserve">, </w:t>
+        <w:t>,</w:t>
       </w:r>
       <w:r>
         <w:rPr>
           <w:b/>
           <w:bCs/>
-          <w:lang w:eastAsia="zh-CN"/>
-        </w:rPr>
-        <w:t>M. Avramova</w:t>
+        </w:rPr>
+        <w:t xml:space="preserve"> </w:t>
+      </w:r>
+      <w:r>
+        <w:rPr>
+          <w:b/>
+          <w:bCs/>
+          <w:lang w:eastAsia="zh-CN"/>
+        </w:rPr>
+        <w:t>V. Mousseau</w:t>
       </w:r>
       <w:r>
         <w:rPr>
@@ -77,7 +83,7 @@
           <w:vertAlign w:val="superscript"/>
           <w:lang w:eastAsia="zh-CN"/>
         </w:rPr>
-        <w:t>1</w:t>
+        <w:t>2</w:t>
       </w:r>
       <w:r>
         <w:rPr>
@@ -85,10 +91,26 @@
           <w:bCs/>
           <w:lang w:eastAsia="zh-CN"/>
         </w:rPr>
-        <w:t>, and K. Ivanov</w:t>
-      </w:r>
-      <w:r>
-        <w:rPr>
+        <w:t xml:space="preserve"> </w:t>
+      </w:r>
+      <w:r>
+        <w:rPr>
+          <w:b/>
+          <w:bCs/>
+        </w:rPr>
+        <w:t>and</w:t>
+      </w:r>
+      <w:r>
+        <w:rPr>
+          <w:b/>
+          <w:bCs/>
+          <w:lang w:eastAsia="zh-CN"/>
+        </w:rPr>
+        <w:t xml:space="preserve"> M. Avramova</w:t>
+      </w:r>
+      <w:r>
+        <w:rPr>
+          <w:rFonts w:hint="eastAsia"/>
           <w:b/>
           <w:bCs/>
           <w:vertAlign w:val="superscript"/>
@@ -152,90 +174,73 @@
         <w:rPr>
           <w:szCs w:val="24"/>
         </w:rPr>
-        <w:t>The Pennsylvania State University</w:t>
-      </w:r>
-      <w:r>
-        <w:rPr>
-          <w:szCs w:val="24"/>
-        </w:rPr>
-        <w:t xml:space="preserve">, </w:t>
-      </w:r>
-      <w:r>
-        <w:rPr>
-          <w:szCs w:val="24"/>
-        </w:rPr>
-        <w:t>137</w:t>
-      </w:r>
-      <w:r>
-        <w:rPr>
-          <w:szCs w:val="24"/>
+        <w:t xml:space="preserve">The Pennsylvania State University, 137 </w:t>
+      </w:r>
+      <w:proofErr w:type="spellStart"/>
+      <w:r>
+        <w:rPr>
+          <w:szCs w:val="24"/>
+        </w:rPr>
+        <w:t>Reber</w:t>
+      </w:r>
+      <w:proofErr w:type="spellEnd"/>
+      <w:r>
+        <w:rPr>
+          <w:szCs w:val="24"/>
+        </w:rPr>
+        <w:t xml:space="preserve"> Building</w:t>
+      </w:r>
+      <w:r>
+        <w:rPr>
+          <w:rFonts w:ascii="Symbol" w:hAnsi="Symbol"/>
+          <w:szCs w:val="24"/>
+        </w:rPr>
+        <w:t></w:t>
+      </w:r>
+      <w:r>
+        <w:rPr>
+          <w:rFonts w:ascii="Symbol" w:hAnsi="Symbol"/>
+          <w:szCs w:val="24"/>
+        </w:rPr>
+        <w:t></w:t>
+      </w:r>
+      <w:r>
+        <w:rPr>
+          <w:szCs w:val="24"/>
+        </w:rPr>
+        <w:t>University Park, PA 16802, USA</w:t>
+      </w:r>
+    </w:p>
+    <w:p>
+      <w:pPr>
+        <w:tabs>
+          <w:tab w:val="left" w:pos="9180"/>
+        </w:tabs>
+        <w:jc w:val="center"/>
+      </w:pPr>
+      <w:r>
+        <w:rPr>
+          <w:vertAlign w:val="superscript"/>
+        </w:rPr>
+        <w:t>2</w:t>
+      </w:r>
+      <w:r>
+        <w:t>:</w:t>
+      </w:r>
+      <w:r>
+        <w:rPr>
+          <w:vertAlign w:val="superscript"/>
         </w:rPr>
         <w:t xml:space="preserve"> </w:t>
       </w:r>
-      <w:proofErr w:type="spellStart"/>
-      <w:r>
-        <w:rPr>
-          <w:szCs w:val="24"/>
-        </w:rPr>
-        <w:t>Reber</w:t>
-      </w:r>
-      <w:proofErr w:type="spellEnd"/>
-      <w:r>
-        <w:rPr>
-          <w:szCs w:val="24"/>
-        </w:rPr>
-        <w:t xml:space="preserve"> Building</w:t>
-      </w:r>
-      <w:r>
-        <w:rPr>
-          <w:rFonts w:ascii="Symbol" w:hAnsi="Symbol"/>
-          <w:szCs w:val="24"/>
-        </w:rPr>
-        <w:t></w:t>
-      </w:r>
-      <w:r>
-        <w:rPr>
-          <w:rFonts w:ascii="Symbol" w:hAnsi="Symbol"/>
-          <w:szCs w:val="24"/>
-        </w:rPr>
-        <w:t></w:t>
-      </w:r>
-      <w:r>
-        <w:rPr>
-          <w:szCs w:val="24"/>
-        </w:rPr>
-        <w:t>University Park</w:t>
-      </w:r>
-      <w:r>
-        <w:rPr>
-          <w:szCs w:val="24"/>
-        </w:rPr>
-        <w:t xml:space="preserve">, </w:t>
-      </w:r>
-      <w:r>
-        <w:rPr>
-          <w:szCs w:val="24"/>
-        </w:rPr>
-        <w:t>PA</w:t>
-      </w:r>
-      <w:r>
-        <w:rPr>
-          <w:szCs w:val="24"/>
-        </w:rPr>
-        <w:t xml:space="preserve"> </w:t>
-      </w:r>
-      <w:r>
-        <w:rPr>
-          <w:szCs w:val="24"/>
-        </w:rPr>
-        <w:t>16802</w:t>
-      </w:r>
-      <w:r>
-        <w:rPr>
-          <w:szCs w:val="24"/>
-        </w:rPr>
-        <w:t>, USA</w:t>
-      </w:r>
+      <w:r>
+        <w:t xml:space="preserve">Computer Science Research Institute, Sandia National Labs, 1450 Innovation Parkway, Albuquerque, NM 87123, </w:t>
+      </w:r>
+      <w:proofErr w:type="gramStart"/>
+      <w:r>
+        <w:t>USA</w:t>
+      </w:r>
+      <w:proofErr w:type="gramEnd"/>
     </w:p>
     <w:p>
       <w:pPr>
@@ -255,33 +260,25 @@
       <w:r>
         <w:t xml:space="preserve">, </w:t>
       </w:r>
-      <w:r>
-        <w:fldChar w:fldCharType="begin"/>
-      </w:r>
-      <w:r>
-        <w:instrText xml:space="preserve"> HYPERLINK "mailto:mna109@psu.edu" </w:instrText>
-      </w:r>
-      <w:r>
-        <w:fldChar w:fldCharType="separate"/>
-      </w:r>
-      <w:r>
-        <w:rPr>
-          <w:rStyle w:val="Hyperlink"/>
-        </w:rPr>
-        <w:t>mna109@psu.edu</w:t>
-      </w:r>
-      <w:r>
-        <w:rPr>
-          <w:rStyle w:val="Hyperlink"/>
-        </w:rPr>
-        <w:fldChar w:fldCharType="end"/>
-      </w:r>
-      <w:r>
-        <w:rPr>
-          <w:rStyle w:val="Hyperlink"/>
-        </w:rPr>
-        <w:t>, kni1@psu.edu</w:t>
-      </w:r>
+      <w:hyperlink r:id="rId10" w:history="1">
+        <w:r>
+          <w:rPr>
+            <w:rStyle w:val="Hyperlink"/>
+          </w:rPr>
+          <w:t>vamouss@sandia.gov</w:t>
+        </w:r>
+      </w:hyperlink>
+      <w:r>
+        <w:t xml:space="preserve">, </w:t>
+      </w:r>
+      <w:hyperlink r:id="rId11" w:history="1">
+        <w:r>
+          <w:rPr>
+            <w:rStyle w:val="Hyperlink"/>
+          </w:rPr>
+          <w:t>mna109@psu.edu</w:t>
+        </w:r>
+      </w:hyperlink>
     </w:p>
     <w:p>
       <w:pPr>
@@ -300,8 +297,6 @@
         </w:rPr>
         <w:t>Abstract</w:t>
       </w:r>
-      <w:bookmarkStart w:id="0" w:name="_GoBack"/>
-      <w:bookmarkEnd w:id="0"/>
     </w:p>
     <w:p>
       <w:pPr>
@@ -632,7 +627,53 @@
           <w:szCs w:val="24"/>
           <w:lang w:eastAsia="zh-CN"/>
         </w:rPr>
-        <w:t xml:space="preserve">conservation equations for liquid, entrained droplet, and vapor phases of water boiling within the rod structure of a LWR reactor core. The conservation equations analytically reduce into a pressure matrix and are solved using a semi-implicit method. The solid </w:t>
+        <w:t xml:space="preserve">conservation equations for liquid, entrained droplet, and vapor phases of water boiling </w:t>
+      </w:r>
+      <w:bookmarkStart w:id="0" w:name="_GoBack"/>
+      <w:bookmarkEnd w:id="0"/>
+      <w:r>
+        <w:rPr>
+          <w:szCs w:val="24"/>
+          <w:lang w:eastAsia="zh-CN"/>
+        </w:rPr>
+        <w:t xml:space="preserve">within the rod structure of a LWR reactor core. </w:t>
+      </w:r>
+      <w:r>
+        <w:rPr>
+          <w:szCs w:val="24"/>
+          <w:lang w:eastAsia="zh-CN"/>
+        </w:rPr>
+        <w:t xml:space="preserve">After linearizing some terms in the </w:t>
+      </w:r>
+      <w:proofErr w:type="spellStart"/>
+      <w:r>
+        <w:rPr>
+          <w:szCs w:val="24"/>
+          <w:lang w:eastAsia="zh-CN"/>
+        </w:rPr>
+        <w:t>Jacobian</w:t>
+      </w:r>
+      <w:proofErr w:type="spellEnd"/>
+      <w:r>
+        <w:rPr>
+          <w:szCs w:val="24"/>
+          <w:lang w:eastAsia="zh-CN"/>
+        </w:rPr>
+        <w:t xml:space="preserve"> matrix, t</w:t>
+      </w:r>
+      <w:r>
+        <w:rPr>
+          <w:szCs w:val="24"/>
+          <w:lang w:eastAsia="zh-CN"/>
+        </w:rPr>
+        <w:t xml:space="preserve">he </w:t>
+      </w:r>
+      <w:r>
+        <w:rPr>
+          <w:szCs w:val="24"/>
+          <w:lang w:eastAsia="zh-CN"/>
+        </w:rPr>
+        <w:t xml:space="preserve">conservation equations analytically reduce into a pressure matrix and are solved using a semi-implicit method. The solid </w:t>
       </w:r>
       <w:r>
         <w:rPr>
@@ -731,21 +772,15 @@
         </w:rPr>
         <w:t xml:space="preserve"> the residual formulation of the </w:t>
       </w:r>
-      <w:r>
-        <w:rPr>
-          <w:szCs w:val="24"/>
-          <w:lang w:eastAsia="zh-CN"/>
-        </w:rPr>
-        <w:t xml:space="preserve">one </w:t>
-      </w:r>
       <w:proofErr w:type="gramStart"/>
       <w:r>
         <w:rPr>
           <w:szCs w:val="24"/>
           <w:lang w:eastAsia="zh-CN"/>
         </w:rPr>
-        <w:t xml:space="preserve">dimensional </w:t>
-      </w:r>
+        <w:t>one dimensional</w:t>
+      </w:r>
+      <w:proofErr w:type="gramEnd"/>
       <w:r>
         <w:rPr>
           <w:szCs w:val="24"/>
@@ -758,15 +793,7 @@
           <w:szCs w:val="24"/>
           <w:lang w:eastAsia="zh-CN"/>
         </w:rPr>
-        <w:t>single</w:t>
-      </w:r>
-      <w:proofErr w:type="gramEnd"/>
-      <w:r>
-        <w:rPr>
-          <w:szCs w:val="24"/>
-          <w:lang w:eastAsia="zh-CN"/>
-        </w:rPr>
-        <w:t>-phase</w:t>
+        <w:t>single-phase</w:t>
       </w:r>
       <w:r>
         <w:rPr>
@@ -1236,7 +1263,7 @@
       </w:r>
     </w:p>
     <w:sectPr>
-      <w:headerReference w:type="default" r:id="rId10"/>
+      <w:headerReference w:type="default" r:id="rId12"/>
       <w:type w:val="continuous"/>
       <w:pgSz w:w="12240" w:h="15840" w:code="1"/>
       <w:pgMar w:top="1440" w:right="1440" w:bottom="1440" w:left="1440" w:header="720" w:footer="720" w:gutter="0"/>
@@ -3398,7 +3425,7 @@
 </file>
 
 <file path=customXml/itemProps1.xml><?xml version="1.0" encoding="utf-8"?>
-<ds:datastoreItem xmlns:ds="http://schemas.openxmlformats.org/officeDocument/2006/customXml" ds:itemID="{D6486C85-B61C-9543-B72E-04247DE85028}">
+<ds:datastoreItem xmlns:ds="http://schemas.openxmlformats.org/officeDocument/2006/customXml" ds:itemID="{03001A66-B218-474A-A551-2D783D164F05}">
   <ds:schemaRefs>
     <ds:schemaRef ds:uri="http://schemas.openxmlformats.org/officeDocument/2006/bibliography"/>
   </ds:schemaRefs>

</xml_diff>